<commit_message>
further work on report, finished PCA, writing wavelets
</commit_message>
<xml_diff>
--- a/MajorProject/Writeup/Writeup/MajorProject.docx
+++ b/MajorProject/Writeup/Writeup/MajorProject.docx
@@ -42,7 +42,13 @@
         <w:pStyle w:val="Title"/>
       </w:pPr>
       <w:r>
-        <w:t>Deep Learning with PCA Wavelet Networks</w:t>
+        <w:t>Deep Learning with P</w:t>
+      </w:r>
+      <w:r>
+        <w:t>rincipal Component</w:t>
+      </w:r>
+      <w:r>
+        <w:t xml:space="preserve"> Wavelet Networks</w:t>
       </w:r>
     </w:p>
     <w:p>
@@ -1170,13 +1176,49 @@
         <w:rPr>
           <w:lang w:val="en-GB"/>
         </w:rPr>
-        <w:t xml:space="preserve"> PCA wavelet networks</w:t>
-      </w:r>
-      <w:r>
-        <w:rPr>
-          <w:lang w:val="en-GB"/>
-        </w:rPr>
-        <w:t xml:space="preserve"> (PCAWN)</w:t>
+        <w:t xml:space="preserve"> </w:t>
+      </w:r>
+      <w:r>
+        <w:rPr>
+          <w:lang w:val="en-GB"/>
+        </w:rPr>
+        <w:t>Principal Component W</w:t>
+      </w:r>
+      <w:r>
+        <w:rPr>
+          <w:lang w:val="en-GB"/>
+        </w:rPr>
+        <w:t xml:space="preserve">avelet </w:t>
+      </w:r>
+      <w:r>
+        <w:rPr>
+          <w:lang w:val="en-GB"/>
+        </w:rPr>
+        <w:t>N</w:t>
+      </w:r>
+      <w:r>
+        <w:rPr>
+          <w:lang w:val="en-GB"/>
+        </w:rPr>
+        <w:t>etworks</w:t>
+      </w:r>
+      <w:r>
+        <w:rPr>
+          <w:lang w:val="en-GB"/>
+        </w:rPr>
+        <w:t xml:space="preserve"> (PC</w:t>
+      </w:r>
+      <w:r>
+        <w:rPr>
+          <w:lang w:val="en-GB"/>
+        </w:rPr>
+        <w:t>W</w:t>
+      </w:r>
+      <w:r>
+        <w:rPr>
+          <w:lang w:val="en-GB"/>
+        </w:rPr>
+        <w:t>N)</w:t>
       </w:r>
       <w:r>
         <w:rPr>
@@ -1192,6 +1234,7 @@
           <w:id w:val="-1618203908"/>
           <w:citation/>
         </w:sdtPr>
+        <w:sdtEndPr/>
         <w:sdtContent>
           <w:r>
             <w:rPr>
@@ -1236,7 +1279,7 @@
         <w:rPr>
           <w:lang w:val="en-GB"/>
         </w:rPr>
-        <w:t xml:space="preserve"> PCAWN</w:t>
+        <w:t xml:space="preserve"> PCWN</w:t>
       </w:r>
       <w:r>
         <w:rPr>
@@ -1248,7 +1291,19 @@
         <w:rPr>
           <w:lang w:val="en-GB"/>
         </w:rPr>
-        <w:t xml:space="preserve">decomposes an image using invertible 2D wavelet filters-banks and 1x1 filters learnt through principal component analysis to control the size of decompositions. The reconstruction is accomplished using the inverted filter bank and an approximately inverted PCA. Previously the approach has shown competitive results for </w:t>
+        <w:t xml:space="preserve">decomposes an image using </w:t>
+      </w:r>
+      <w:r>
+        <w:rPr>
+          <w:lang w:val="en-GB"/>
+        </w:rPr>
+        <w:t xml:space="preserve">handcrafted </w:t>
+      </w:r>
+      <w:r>
+        <w:rPr>
+          <w:lang w:val="en-GB"/>
+        </w:rPr>
+        <w:t xml:space="preserve">invertible 2D wavelet filters-banks and 1x1 filters learnt through principal component analysis to control the size of decompositions. The reconstruction is accomplished using the inverted filter bank and an approximately inverted PCA. Previously the approach has shown competitive results for </w:t>
       </w:r>
       <w:r>
         <w:rPr>
@@ -1260,44 +1315,84 @@
         <w:rPr>
           <w:lang w:val="en-GB"/>
         </w:rPr>
+        <w:t>proposed novel application</w:t>
+      </w:r>
+      <w:r>
+        <w:rPr>
+          <w:lang w:val="en-GB"/>
+        </w:rPr>
+        <w:t xml:space="preserve"> is image segmentation. This is a </w:t>
+      </w:r>
+      <w:r>
+        <w:rPr>
+          <w:lang w:val="en-GB"/>
+        </w:rPr>
         <w:t>task</w:t>
       </w:r>
       <w:r>
         <w:rPr>
           <w:lang w:val="en-GB"/>
         </w:rPr>
-        <w:t xml:space="preserve"> set is image segmentation. </w:t>
-      </w:r>
-      <w:r>
-        <w:rPr>
-          <w:lang w:val="en-GB"/>
-        </w:rPr>
-        <w:t xml:space="preserve">This is a </w:t>
-      </w:r>
-      <w:r>
-        <w:rPr>
-          <w:lang w:val="en-GB"/>
-        </w:rPr>
-        <w:t>task</w:t>
-      </w:r>
-      <w:r>
-        <w:rPr>
-          <w:lang w:val="en-GB"/>
-        </w:rPr>
-        <w:t xml:space="preserve"> where there is an object in an image and the model must construct a mask over the object of interest. Th</w:t>
-      </w:r>
-      <w:r>
-        <w:rPr>
-          <w:lang w:val="en-GB"/>
-        </w:rPr>
-        <w:t>is</w:t>
-      </w:r>
-      <w:r>
-        <w:rPr>
-          <w:lang w:val="en-GB"/>
-        </w:rPr>
-        <w:t xml:space="preserve"> problem is important in fields such as medical imaging. </w:t>
-      </w:r>
+        <w:t xml:space="preserve"> where there </w:t>
+      </w:r>
+      <w:r>
+        <w:rPr>
+          <w:lang w:val="en-GB"/>
+        </w:rPr>
+        <w:t>are objects</w:t>
+      </w:r>
+      <w:r>
+        <w:rPr>
+          <w:lang w:val="en-GB"/>
+        </w:rPr>
+        <w:t xml:space="preserve"> in an image</w:t>
+      </w:r>
+      <w:r>
+        <w:rPr>
+          <w:lang w:val="en-GB"/>
+        </w:rPr>
+        <w:t xml:space="preserve"> and through segmentation the image is </w:t>
+      </w:r>
+      <w:r>
+        <w:rPr>
+          <w:lang w:val="en-GB"/>
+        </w:rPr>
+        <w:t>split into distinct components</w:t>
+      </w:r>
+      <w:r>
+        <w:rPr>
+          <w:lang w:val="en-GB"/>
+        </w:rPr>
+        <w:t>, or segments</w:t>
+      </w:r>
+      <w:r>
+        <w:rPr>
+          <w:lang w:val="en-GB"/>
+        </w:rPr>
+        <w:t>, where each segment represents an object in the image</w:t>
+      </w:r>
+      <w:r>
+        <w:rPr>
+          <w:lang w:val="en-GB"/>
+        </w:rPr>
+        <w:t>.</w:t>
+      </w:r>
+    </w:p>
+    <w:p>
+      <w:pPr>
+        <w:jc w:val="left"/>
+        <w:rPr>
+          <w:lang w:val="en-GB"/>
+        </w:rPr>
+      </w:pPr>
+    </w:p>
+    <w:p>
+      <w:pPr>
+        <w:jc w:val="left"/>
+        <w:rPr>
+          <w:lang w:val="en-GB"/>
+        </w:rPr>
+      </w:pPr>
       <w:r>
         <w:rPr>
           <w:lang w:val="en-GB"/>
@@ -1308,7 +1403,7 @@
         <w:rPr>
           <w:lang w:val="en-GB"/>
         </w:rPr>
-        <w:t xml:space="preserve"> PCAWN</w:t>
+        <w:t xml:space="preserve"> PCWN</w:t>
       </w:r>
       <w:r>
         <w:rPr>
@@ -1326,19 +1421,31 @@
         <w:rPr>
           <w:lang w:val="en-GB"/>
         </w:rPr>
-        <w:t>In experiments, there will be a comparison of the PCAWN approach to the</w:t>
-      </w:r>
-      <w:r>
-        <w:rPr>
-          <w:lang w:val="en-GB"/>
-        </w:rPr>
-        <w:t xml:space="preserve"> U-net model, a standard architecture for image segmentation, to compare the PCAWN models performance. </w:t>
-      </w:r>
-      <w:r>
-        <w:rPr>
-          <w:lang w:val="en-GB"/>
-        </w:rPr>
-        <w:t xml:space="preserve">The results of the experiments demonstrate that PCAWN has great potential when applied to the task of image segmentation. </w:t>
+        <w:t>In experiments, there will be a comparison of the PCWN approach to the</w:t>
+      </w:r>
+      <w:r>
+        <w:rPr>
+          <w:lang w:val="en-GB"/>
+        </w:rPr>
+        <w:t xml:space="preserve"> U-net model, a standard architecture for image segmentation, to</w:t>
+      </w:r>
+      <w:r>
+        <w:rPr>
+          <w:lang w:val="en-GB"/>
+        </w:rPr>
+        <w:t xml:space="preserve"> benchmark</w:t>
+      </w:r>
+      <w:r>
+        <w:rPr>
+          <w:lang w:val="en-GB"/>
+        </w:rPr>
+        <w:t xml:space="preserve"> the PCWN models performance. </w:t>
+      </w:r>
+      <w:r>
+        <w:rPr>
+          <w:lang w:val="en-GB"/>
+        </w:rPr>
+        <w:t xml:space="preserve">The results of the experiments demonstrate that PCWN has great potential when applied to the task of image segmentation. </w:t>
       </w:r>
       <w:r>
         <w:rPr>
@@ -1356,13 +1463,7 @@
         <w:rPr>
           <w:lang w:val="en-GB"/>
         </w:rPr>
-        <w:t>PCAWN</w:t>
-      </w:r>
-      <w:r>
-        <w:rPr>
-          <w:lang w:val="en-GB"/>
-        </w:rPr>
-        <w:t xml:space="preserve"> </w:t>
+        <w:t xml:space="preserve">PCWN </w:t>
       </w:r>
       <w:r>
         <w:rPr>
@@ -1416,6 +1517,13 @@
     </w:p>
     <w:sdt>
       <w:sdtPr>
+        <w:rPr>
+          <w:rFonts w:ascii="Calibri" w:eastAsiaTheme="minorEastAsia" w:hAnsi="Calibri" w:cs="Calibri"/>
+          <w:color w:val="auto"/>
+          <w:sz w:val="22"/>
+          <w:szCs w:val="24"/>
+          <w:lang w:eastAsia="ja-JP"/>
+        </w:rPr>
         <w:id w:val="763113064"/>
         <w:docPartObj>
           <w:docPartGallery w:val="Table of Contents"/>
@@ -1424,14 +1532,9 @@
       </w:sdtPr>
       <w:sdtEndPr>
         <w:rPr>
-          <w:rFonts w:ascii="Calibri" w:eastAsiaTheme="minorEastAsia" w:hAnsi="Calibri" w:cs="Calibri"/>
           <w:b/>
           <w:bCs/>
           <w:noProof/>
-          <w:color w:val="auto"/>
-          <w:sz w:val="22"/>
-          <w:szCs w:val="24"/>
-          <w:lang w:eastAsia="ja-JP"/>
         </w:rPr>
       </w:sdtEndPr>
       <w:sdtContent>
@@ -4238,14 +4341,30 @@
         <w:pStyle w:val="Heading2"/>
         <w:jc w:val="left"/>
       </w:pPr>
-      <w:bookmarkStart w:id="8" w:name="_Toc192777706"/>
-      <w:bookmarkStart w:id="9" w:name="_Toc96938600"/>
-      <w:bookmarkStart w:id="10" w:name="_Toc100868109"/>
+      <w:bookmarkStart w:id="8" w:name="_Toc96938600"/>
+      <w:bookmarkStart w:id="9" w:name="_Toc100868109"/>
+      <w:bookmarkStart w:id="10" w:name="_Toc192777706"/>
+      <w:r>
+        <w:t>Problem Description</w:t>
+      </w:r>
+    </w:p>
+    <w:p>
+      <w:pPr>
+        <w:rPr>
+          <w:lang w:val="en-GB"/>
+        </w:rPr>
+      </w:pPr>
+    </w:p>
+    <w:p>
+      <w:pPr>
+        <w:pStyle w:val="Heading2"/>
+        <w:jc w:val="left"/>
+      </w:pPr>
       <w:r>
         <w:t>Background</w:t>
       </w:r>
+      <w:bookmarkEnd w:id="8"/>
       <w:bookmarkEnd w:id="9"/>
-      <w:bookmarkEnd w:id="10"/>
     </w:p>
     <w:p>
       <w:pPr>
@@ -4258,13 +4377,107 @@
         <w:rPr>
           <w:lang w:val="en-GB"/>
         </w:rPr>
+        <w:t xml:space="preserve">The </w:t>
+      </w:r>
+      <w:r>
+        <w:rPr>
+          <w:lang w:val="en-GB"/>
+        </w:rPr>
+        <w:t xml:space="preserve">motivation for this project stems from an interest in computer vision and dimensionality reduction techniques, and a curiously for wavelets. </w:t>
+      </w:r>
+      <w:r>
+        <w:rPr>
+          <w:lang w:val="en-GB"/>
+        </w:rPr>
+        <w:t>Image segmentation is a</w:t>
+      </w:r>
+      <w:r>
+        <w:rPr>
+          <w:lang w:val="en-GB"/>
+        </w:rPr>
+        <w:t xml:space="preserve">n active field of research, with applications in medical imaging, satellite imagery and </w:t>
+      </w:r>
+      <w:r>
+        <w:rPr>
+          <w:lang w:val="en-GB"/>
+        </w:rPr>
+        <w:t>image-based search.</w:t>
+      </w:r>
+      <w:r>
+        <w:rPr>
+          <w:lang w:val="en-GB"/>
+        </w:rPr>
+        <w:t xml:space="preserve"> </w:t>
+      </w:r>
+      <w:r>
+        <w:rPr>
+          <w:lang w:val="en-GB"/>
+        </w:rPr>
+        <w:t>Modern methods for image segmentation use multi-scale feature maps</w:t>
+      </w:r>
+      <w:r>
+        <w:rPr>
+          <w:lang w:val="en-GB"/>
+        </w:rPr>
+        <w:t>,</w:t>
+      </w:r>
+      <w:r>
+        <w:rPr>
+          <w:lang w:val="en-GB"/>
+        </w:rPr>
+        <w:t xml:space="preserve"> which means the feature maps </w:t>
+      </w:r>
+      <w:r>
+        <w:rPr>
+          <w:lang w:val="en-GB"/>
+        </w:rPr>
+        <w:t xml:space="preserve">encodes </w:t>
+      </w:r>
+      <w:r>
+        <w:rPr>
+          <w:lang w:val="en-GB"/>
+        </w:rPr>
+        <w:t xml:space="preserve">information from small scale features, such as </w:t>
+      </w:r>
+      <w:r>
+        <w:rPr>
+          <w:lang w:val="en-GB"/>
+        </w:rPr>
+        <w:t>a paw in an image of a cat, as well as large scale features, such as the background of the image.</w:t>
+      </w:r>
+      <w:r>
+        <w:rPr>
+          <w:lang w:val="en-GB"/>
+        </w:rPr>
+        <w:t xml:space="preserve"> </w:t>
+      </w:r>
+    </w:p>
+    <w:p>
+      <w:pPr>
+        <w:jc w:val="left"/>
+        <w:rPr>
+          <w:lang w:val="en-GB"/>
+        </w:rPr>
+      </w:pPr>
+    </w:p>
+    <w:p>
+      <w:pPr>
+        <w:jc w:val="left"/>
+        <w:rPr>
+          <w:lang w:val="en-GB"/>
+        </w:rPr>
+      </w:pPr>
+      <w:r>
+        <w:rPr>
+          <w:lang w:val="en-GB"/>
+        </w:rPr>
         <w:t>The project extends the</w:t>
       </w:r>
       <w:r>
         <w:rPr>
           <w:lang w:val="en-GB"/>
         </w:rPr>
-        <w:t xml:space="preserve"> PCAWN</w:t>
+        <w:t xml:space="preserve"> PCWN</w:t>
       </w:r>
       <w:r>
         <w:rPr>
@@ -4280,6 +4493,7 @@
           <w:id w:val="-1526633272"/>
           <w:citation/>
         </w:sdtPr>
+        <w:sdtEndPr/>
         <w:sdtContent>
           <w:r>
             <w:rPr>
@@ -4318,7 +4532,7 @@
         <w:rPr>
           <w:lang w:val="en-GB"/>
         </w:rPr>
-        <w:t xml:space="preserve"> to the task of image segmentation, so naturally PCAWN was a key part of the background research</w:t>
+        <w:t xml:space="preserve"> to the task of image segmentation, so naturally PCWN was a key part of the background research</w:t>
       </w:r>
       <w:r>
         <w:rPr>
@@ -4352,6 +4566,7 @@
           <w:id w:val="550425976"/>
           <w:citation/>
         </w:sdtPr>
+        <w:sdtEndPr/>
         <w:sdtContent>
           <w:r>
             <w:rPr>
@@ -4390,7 +4605,7 @@
         <w:rPr>
           <w:lang w:val="en-GB"/>
         </w:rPr>
-        <w:t xml:space="preserve"> is another method which shares similarities to PCAWN, especially on methods for mitigating the issue of large channels after multiple applications of wavelet filter banks. To understand the segmentation task, </w:t>
+        <w:t xml:space="preserve"> is another method which shares similarities to PCWN, especially on methods for mitigating the issue of large channels after multiple applications of wavelet filter banks. To understand the segmentation task, </w:t>
       </w:r>
       <w:r>
         <w:rPr>
@@ -4412,6 +4627,7 @@
           <w:id w:val="23984198"/>
           <w:citation/>
         </w:sdtPr>
+        <w:sdtEndPr/>
         <w:sdtContent>
           <w:r>
             <w:rPr>
@@ -4460,6 +4676,7 @@
           <w:id w:val="2074549856"/>
           <w:citation/>
         </w:sdtPr>
+        <w:sdtEndPr/>
         <w:sdtContent>
           <w:r>
             <w:rPr>
@@ -4520,6 +4737,7 @@
           <w:id w:val="-1726279720"/>
           <w:citation/>
         </w:sdtPr>
+        <w:sdtEndPr/>
         <w:sdtContent>
           <w:r>
             <w:rPr>
@@ -4581,12 +4799,12 @@
       <w:pPr>
         <w:pStyle w:val="Heading3"/>
       </w:pPr>
-      <w:bookmarkStart w:id="13" w:name="_Toc96938602"/>
-      <w:bookmarkStart w:id="14" w:name="_Toc100868111"/>
+      <w:bookmarkStart w:id="13" w:name="_Toc100868111"/>
+      <w:bookmarkStart w:id="14" w:name="_Toc96938602"/>
       <w:r>
         <w:t>Fundamentals</w:t>
       </w:r>
-      <w:bookmarkEnd w:id="14"/>
+      <w:bookmarkEnd w:id="13"/>
     </w:p>
     <w:p>
       <w:pPr>
@@ -4598,14 +4816,1100 @@
     </w:p>
     <w:p>
       <w:pPr>
+        <w:rPr>
+          <w:lang w:val="en-GB"/>
+        </w:rPr>
+      </w:pPr>
+      <w:r>
+        <w:rPr>
+          <w:lang w:val="en-GB"/>
+        </w:rPr>
+        <w:t xml:space="preserve">Principal Component Analysis (PCA) is </w:t>
+      </w:r>
+      <w:r>
+        <w:rPr>
+          <w:lang w:val="en-GB"/>
+        </w:rPr>
+        <w:t xml:space="preserve">a method of dimensionality reduction that </w:t>
+      </w:r>
+      <w:r>
+        <w:rPr>
+          <w:lang w:val="en-GB"/>
+        </w:rPr>
+        <w:t>calculates “principal components” and then orients the data using the principal components as basis vectors.</w:t>
+      </w:r>
+      <w:r>
+        <w:rPr>
+          <w:lang w:val="en-GB"/>
+        </w:rPr>
+        <w:t xml:space="preserve"> The </w:t>
+      </w:r>
+      <w:r>
+        <w:rPr>
+          <w:lang w:val="en-GB"/>
+        </w:rPr>
+        <w:t>advantage of using PCA is that high dimensional data can be expressed in lower dimensions whilst retaining almost all the variance between data points.</w:t>
+      </w:r>
+      <w:r>
+        <w:rPr>
+          <w:lang w:val="en-GB"/>
+        </w:rPr>
+        <w:t xml:space="preserve"> Consequently, the curse of dimensionality</w:t>
+      </w:r>
+      <w:r>
+        <w:rPr>
+          <w:lang w:val="en-GB"/>
+        </w:rPr>
+        <w:t xml:space="preserve"> </w:t>
+      </w:r>
+      <w:sdt>
+        <w:sdtPr>
+          <w:rPr>
+            <w:lang w:val="en-GB"/>
+          </w:rPr>
+          <w:id w:val="-558859944"/>
+          <w:citation/>
+        </w:sdtPr>
+        <w:sdtContent>
+          <w:r>
+            <w:rPr>
+              <w:lang w:val="en-GB"/>
+            </w:rPr>
+            <w:fldChar w:fldCharType="begin"/>
+          </w:r>
+          <w:r>
+            <w:rPr>
+              <w:lang w:val="en-GB"/>
+            </w:rPr>
+            <w:instrText xml:space="preserve"> CITATION Ric57 \l 2057 </w:instrText>
+          </w:r>
+          <w:r>
+            <w:rPr>
+              <w:lang w:val="en-GB"/>
+            </w:rPr>
+            <w:fldChar w:fldCharType="separate"/>
+          </w:r>
+          <w:r>
+            <w:rPr>
+              <w:noProof/>
+              <w:lang w:val="en-GB"/>
+            </w:rPr>
+            <w:t>[6]</w:t>
+          </w:r>
+          <w:r>
+            <w:rPr>
+              <w:lang w:val="en-GB"/>
+            </w:rPr>
+            <w:fldChar w:fldCharType="end"/>
+          </w:r>
+        </w:sdtContent>
+      </w:sdt>
+      <w:r>
+        <w:rPr>
+          <w:lang w:val="en-GB"/>
+        </w:rPr>
+        <w:t xml:space="preserve"> can be avoided when</w:t>
+      </w:r>
+      <w:r>
+        <w:rPr>
+          <w:lang w:val="en-GB"/>
+        </w:rPr>
+        <w:t xml:space="preserve"> </w:t>
+      </w:r>
+      <w:r>
+        <w:rPr>
+          <w:lang w:val="en-GB"/>
+        </w:rPr>
+        <w:t>using PCA in machine learning</w:t>
+      </w:r>
+      <w:r>
+        <w:rPr>
+          <w:lang w:val="en-GB"/>
+        </w:rPr>
+        <w:t>, w</w:t>
+      </w:r>
+      <w:r>
+        <w:rPr>
+          <w:lang w:val="en-GB"/>
+        </w:rPr>
+        <w:t xml:space="preserve">here higher dimensions cause an increase in sparsity, </w:t>
+      </w:r>
+      <w:r>
+        <w:rPr>
+          <w:lang w:val="en-GB"/>
+        </w:rPr>
+        <w:t>causing</w:t>
+      </w:r>
+      <w:r>
+        <w:rPr>
+          <w:lang w:val="en-GB"/>
+        </w:rPr>
+        <w:t xml:space="preserve"> data objects </w:t>
+      </w:r>
+      <w:r>
+        <w:rPr>
+          <w:lang w:val="en-GB"/>
+        </w:rPr>
+        <w:t xml:space="preserve">to </w:t>
+      </w:r>
+      <w:r>
+        <w:rPr>
+          <w:lang w:val="en-GB"/>
+        </w:rPr>
+        <w:t>appear dissimilar</w:t>
+      </w:r>
+      <w:r>
+        <w:rPr>
+          <w:lang w:val="en-GB"/>
+        </w:rPr>
+        <w:t xml:space="preserve"> </w:t>
+      </w:r>
+      <w:r>
+        <w:rPr>
+          <w:lang w:val="en-GB"/>
+        </w:rPr>
+        <w:t>which impacts the algorithms’ ability to learn</w:t>
+      </w:r>
+      <w:r>
+        <w:rPr>
+          <w:lang w:val="en-GB"/>
+        </w:rPr>
+        <w:t>.</w:t>
+      </w:r>
+    </w:p>
+    <w:p>
+      <w:pPr>
+        <w:rPr>
+          <w:lang w:val="en-GB"/>
+        </w:rPr>
+      </w:pPr>
+    </w:p>
+    <w:p>
+      <w:pPr>
+        <w:rPr>
+          <w:lang w:val="en-GB"/>
+        </w:rPr>
+      </w:pPr>
+      <w:r>
+        <w:rPr>
+          <w:lang w:val="en-GB"/>
+        </w:rPr>
+        <w:t>Calculating the principal components requires the covariance matrix and the mean of the data.</w:t>
+      </w:r>
+    </w:p>
+    <w:p>
+      <w:pPr>
+        <w:jc w:val="center"/>
+        <w:rPr>
+          <w:lang w:val="en-GB"/>
+        </w:rPr>
+      </w:pPr>
+      <w:sdt>
+        <w:sdtPr>
+          <w:rPr>
+            <w:rFonts w:ascii="Cambria Math" w:hAnsi="Cambria Math"/>
+            <w:i/>
+            <w:lang w:val="en-GB"/>
+          </w:rPr>
+          <w:id w:val="-1446299094"/>
+          <w:placeholder>
+            <w:docPart w:val="DefaultPlaceholder_2098659788"/>
+          </w:placeholder>
+          <w:temporary/>
+          <w:equation/>
+        </w:sdtPr>
+        <w:sdtContent>
+          <m:oMathPara>
+            <m:oMath>
+              <m:r>
+                <w:rPr>
+                  <w:rFonts w:ascii="Cambria Math" w:hAnsi="Cambria Math"/>
+                  <w:lang w:val="en-GB"/>
+                </w:rPr>
+                <m:t>cov =</m:t>
+              </m:r>
+              <m:nary>
+                <m:naryPr>
+                  <m:chr m:val="∑"/>
+                  <m:limLoc m:val="undOvr"/>
+                  <m:subHide m:val="1"/>
+                  <m:supHide m:val="1"/>
+                  <m:ctrlPr>
+                    <w:rPr>
+                      <w:rFonts w:ascii="Cambria Math" w:hAnsi="Cambria Math"/>
+                      <w:i/>
+                      <w:lang w:val="en-GB"/>
+                    </w:rPr>
+                  </m:ctrlPr>
+                </m:naryPr>
+                <m:sub/>
+                <m:sup/>
+                <m:e>
+                  <m:sSubSup>
+                    <m:sSubSupPr>
+                      <m:ctrlPr>
+                        <w:rPr>
+                          <w:rFonts w:ascii="Cambria Math" w:hAnsi="Cambria Math"/>
+                          <w:i/>
+                          <w:lang w:val="en-GB"/>
+                        </w:rPr>
+                      </m:ctrlPr>
+                    </m:sSubSupPr>
+                    <m:e>
+                      <m:r>
+                        <w:rPr>
+                          <w:rFonts w:ascii="Cambria Math" w:hAnsi="Cambria Math"/>
+                          <w:lang w:val="en-GB"/>
+                        </w:rPr>
+                        <m:t>x</m:t>
+                      </m:r>
+                    </m:e>
+                    <m:sub>
+                      <m:r>
+                        <w:rPr>
+                          <w:rFonts w:ascii="Cambria Math" w:hAnsi="Cambria Math"/>
+                          <w:lang w:val="en-GB"/>
+                        </w:rPr>
+                        <m:t>i</m:t>
+                      </m:r>
+                    </m:sub>
+                    <m:sup>
+                      <m:r>
+                        <w:rPr>
+                          <w:rFonts w:ascii="Cambria Math" w:hAnsi="Cambria Math"/>
+                          <w:lang w:val="en-GB"/>
+                        </w:rPr>
+                        <m:t>t</m:t>
+                      </m:r>
+                    </m:sup>
+                  </m:sSubSup>
+                  <m:sSub>
+                    <m:sSubPr>
+                      <m:ctrlPr>
+                        <w:rPr>
+                          <w:rFonts w:ascii="Cambria Math" w:hAnsi="Cambria Math"/>
+                          <w:i/>
+                          <w:lang w:val="en-GB"/>
+                        </w:rPr>
+                      </m:ctrlPr>
+                    </m:sSubPr>
+                    <m:e>
+                      <m:r>
+                        <w:rPr>
+                          <w:rFonts w:ascii="Cambria Math" w:hAnsi="Cambria Math"/>
+                          <w:lang w:val="en-GB"/>
+                        </w:rPr>
+                        <m:t>x</m:t>
+                      </m:r>
+                    </m:e>
+                    <m:sub>
+                      <m:r>
+                        <w:rPr>
+                          <w:rFonts w:ascii="Cambria Math" w:hAnsi="Cambria Math"/>
+                          <w:lang w:val="en-GB"/>
+                        </w:rPr>
+                        <m:t>i</m:t>
+                      </m:r>
+                    </m:sub>
+                  </m:sSub>
+                </m:e>
+              </m:nary>
+            </m:oMath>
+          </m:oMathPara>
+        </w:sdtContent>
+      </w:sdt>
+    </w:p>
+    <w:p>
+      <w:pPr>
+        <w:jc w:val="center"/>
+        <w:rPr>
+          <w:lang w:val="en-GB"/>
+        </w:rPr>
+      </w:pPr>
+      <w:sdt>
+        <w:sdtPr>
+          <w:rPr>
+            <w:rFonts w:ascii="Cambria Math" w:hAnsi="Cambria Math"/>
+            <w:i/>
+            <w:lang w:val="en-GB"/>
+          </w:rPr>
+          <w:id w:val="2046642900"/>
+          <w:placeholder>
+            <w:docPart w:val="DefaultPlaceholder_2098659788"/>
+          </w:placeholder>
+          <w:temporary/>
+          <w:equation/>
+        </w:sdtPr>
+        <w:sdtContent>
+          <m:oMathPara>
+            <m:oMath>
+              <m:r>
+                <w:rPr>
+                  <w:rFonts w:ascii="Cambria Math" w:hAnsi="Cambria Math"/>
+                  <w:lang w:val="en-GB"/>
+                </w:rPr>
+                <m:t xml:space="preserve">mean = </m:t>
+              </m:r>
+              <m:nary>
+                <m:naryPr>
+                  <m:chr m:val="∑"/>
+                  <m:limLoc m:val="undOvr"/>
+                  <m:subHide m:val="1"/>
+                  <m:supHide m:val="1"/>
+                  <m:ctrlPr>
+                    <w:rPr>
+                      <w:rFonts w:ascii="Cambria Math" w:hAnsi="Cambria Math"/>
+                      <w:i/>
+                      <w:lang w:val="en-GB"/>
+                    </w:rPr>
+                  </m:ctrlPr>
+                </m:naryPr>
+                <m:sub/>
+                <m:sup/>
+                <m:e>
+                  <m:sSub>
+                    <m:sSubPr>
+                      <m:ctrlPr>
+                        <w:rPr>
+                          <w:rFonts w:ascii="Cambria Math" w:hAnsi="Cambria Math"/>
+                          <w:i/>
+                          <w:lang w:val="en-GB"/>
+                        </w:rPr>
+                      </m:ctrlPr>
+                    </m:sSubPr>
+                    <m:e>
+                      <m:r>
+                        <w:rPr>
+                          <w:rFonts w:ascii="Cambria Math" w:hAnsi="Cambria Math"/>
+                          <w:lang w:val="en-GB"/>
+                        </w:rPr>
+                        <m:t>x</m:t>
+                      </m:r>
+                    </m:e>
+                    <m:sub>
+                      <m:r>
+                        <w:rPr>
+                          <w:rFonts w:ascii="Cambria Math" w:hAnsi="Cambria Math"/>
+                          <w:lang w:val="en-GB"/>
+                        </w:rPr>
+                        <m:t>i</m:t>
+                      </m:r>
+                    </m:sub>
+                  </m:sSub>
+                </m:e>
+              </m:nary>
+            </m:oMath>
+          </m:oMathPara>
+        </w:sdtContent>
+      </w:sdt>
+    </w:p>
+    <w:p>
+      <w:pPr>
+        <w:rPr>
+          <w:lang w:val="en-GB"/>
+        </w:rPr>
+      </w:pPr>
+      <w:r>
+        <w:rPr>
+          <w:lang w:val="en-GB"/>
+        </w:rPr>
+        <w:t>The principal components are found by</w:t>
+      </w:r>
+      <w:r>
+        <w:rPr>
+          <w:lang w:val="en-GB"/>
+        </w:rPr>
+        <w:t xml:space="preserve"> calculating the eigenvectors </w:t>
+      </w:r>
+      <w:r>
+        <w:rPr>
+          <w:lang w:val="en-GB"/>
+        </w:rPr>
+        <w:t xml:space="preserve">and eigenvalues </w:t>
+      </w:r>
+      <w:r>
+        <w:rPr>
+          <w:lang w:val="en-GB"/>
+        </w:rPr>
+        <w:t>of the covariance matrix</w:t>
+      </w:r>
+      <w:r>
+        <w:rPr>
+          <w:lang w:val="en-GB"/>
+        </w:rPr>
+        <w:t>, and then the eigenvectors are ordered using the eigenvalues</w:t>
+      </w:r>
+      <w:r>
+        <w:rPr>
+          <w:lang w:val="en-GB"/>
+        </w:rPr>
+        <w:t>.</w:t>
+      </w:r>
+      <w:r>
+        <w:rPr>
+          <w:lang w:val="en-GB"/>
+        </w:rPr>
+        <w:t xml:space="preserve"> </w:t>
+      </w:r>
+      <w:r>
+        <w:rPr>
+          <w:lang w:val="en-GB"/>
+        </w:rPr>
+        <w:t>A n-dimensional dataset has n principal components. The sum of the eigenvalues</w:t>
+      </w:r>
+      <w:r>
+        <w:rPr>
+          <w:lang w:val="en-GB"/>
+        </w:rPr>
+        <w:t xml:space="preserve"> of n principal components is the total variance, therefore we can calculate explained variance </w:t>
+      </w:r>
+      <w:r>
+        <w:rPr>
+          <w:lang w:val="en-GB"/>
+        </w:rPr>
+        <w:t>by dividing the eigenvalue of a component by the sum of the eigenvalues</w:t>
+      </w:r>
+      <w:r>
+        <w:rPr>
+          <w:lang w:val="en-GB"/>
+        </w:rPr>
+        <w:t>.</w:t>
+      </w:r>
+      <w:r>
+        <w:rPr>
+          <w:lang w:val="en-GB"/>
+        </w:rPr>
+        <w:t xml:space="preserve"> The total explained variance is found by summing the </w:t>
+      </w:r>
+      <w:r>
+        <w:rPr>
+          <w:lang w:val="en-GB"/>
+        </w:rPr>
+        <w:t>explained variance for each component selected.</w:t>
+      </w:r>
+    </w:p>
+    <w:p>
+      <w:pPr>
+        <w:rPr>
+          <w:lang w:val="en-GB"/>
+        </w:rPr>
+      </w:pPr>
+      <w:sdt>
+        <w:sdtPr>
+          <w:rPr>
+            <w:rFonts w:ascii="Cambria Math" w:hAnsi="Cambria Math"/>
+            <w:i/>
+            <w:lang w:val="en-GB"/>
+          </w:rPr>
+          <w:id w:val="-923335096"/>
+          <w:placeholder>
+            <w:docPart w:val="DefaultPlaceholder_2098659788"/>
+          </w:placeholder>
+          <w:temporary/>
+          <w:equation/>
+        </w:sdtPr>
+        <w:sdtEndPr/>
+        <w:sdtContent>
+          <m:oMathPara>
+            <m:oMathParaPr>
+              <m:jc m:val="center"/>
+            </m:oMathParaPr>
+            <m:oMath>
+              <m:sSub>
+                <m:sSubPr>
+                  <m:ctrlPr>
+                    <w:rPr>
+                      <w:rFonts w:ascii="Cambria Math" w:hAnsi="Cambria Math"/>
+                      <w:i/>
+                      <w:lang w:val="en-GB"/>
+                    </w:rPr>
+                  </m:ctrlPr>
+                </m:sSubPr>
+                <m:e>
+                  <m:r>
+                    <w:rPr>
+                      <w:rFonts w:ascii="Cambria Math" w:hAnsi="Cambria Math"/>
+                      <w:lang w:val="en-GB"/>
+                    </w:rPr>
+                    <m:t>v</m:t>
+                  </m:r>
+                </m:e>
+                <m:sub>
+                  <m:r>
+                    <w:rPr>
+                      <w:rFonts w:ascii="Cambria Math" w:hAnsi="Cambria Math"/>
+                      <w:lang w:val="en-GB"/>
+                    </w:rPr>
+                    <m:t>1</m:t>
+                  </m:r>
+                </m:sub>
+              </m:sSub>
+              <m:r>
+                <w:rPr>
+                  <w:rFonts w:ascii="Cambria Math" w:hAnsi="Cambria Math"/>
+                  <w:lang w:val="en-GB"/>
+                </w:rPr>
+                <m:t xml:space="preserve"> = </m:t>
+              </m:r>
+              <m:r>
+                <w:rPr>
+                  <w:rFonts w:ascii="Cambria Math" w:hAnsi="Cambria Math"/>
+                  <w:lang w:val="en-GB"/>
+                </w:rPr>
+                <m:t>[0.5, 0.1]</m:t>
+              </m:r>
+              <m:r>
+                <w:rPr>
+                  <w:rFonts w:ascii="Cambria Math" w:hAnsi="Cambria Math"/>
+                  <w:lang w:val="en-GB"/>
+                </w:rPr>
+                <m:t xml:space="preserve">, </m:t>
+              </m:r>
+              <m:r>
+                <w:rPr>
+                  <w:rFonts w:ascii="Cambria Math" w:hAnsi="Cambria Math"/>
+                  <w:lang w:val="en-GB"/>
+                </w:rPr>
+                <m:t xml:space="preserve"> </m:t>
+              </m:r>
+              <m:sSub>
+                <m:sSubPr>
+                  <m:ctrlPr>
+                    <w:rPr>
+                      <w:rFonts w:ascii="Cambria Math" w:hAnsi="Cambria Math"/>
+                      <w:i/>
+                      <w:lang w:val="en-GB"/>
+                    </w:rPr>
+                  </m:ctrlPr>
+                </m:sSubPr>
+                <m:e>
+                  <m:r>
+                    <w:rPr>
+                      <w:rFonts w:ascii="Cambria Math" w:hAnsi="Cambria Math"/>
+                      <w:lang w:val="en-GB"/>
+                    </w:rPr>
+                    <m:t>λ</m:t>
+                  </m:r>
+                </m:e>
+                <m:sub>
+                  <m:r>
+                    <w:rPr>
+                      <w:rFonts w:ascii="Cambria Math" w:hAnsi="Cambria Math"/>
+                      <w:lang w:val="en-GB"/>
+                    </w:rPr>
+                    <m:t>1</m:t>
+                  </m:r>
+                </m:sub>
+              </m:sSub>
+              <m:r>
+                <w:rPr>
+                  <w:rFonts w:ascii="Cambria Math" w:hAnsi="Cambria Math"/>
+                  <w:lang w:val="en-GB"/>
+                </w:rPr>
+                <m:t>=1.5</m:t>
+              </m:r>
+            </m:oMath>
+          </m:oMathPara>
+        </w:sdtContent>
+      </w:sdt>
+    </w:p>
+    <w:p>
+      <w:pPr>
+        <w:rPr>
+          <w:lang w:val="en-GB"/>
+        </w:rPr>
+      </w:pPr>
+      <w:sdt>
+        <w:sdtPr>
+          <w:rPr>
+            <w:rFonts w:ascii="Cambria Math" w:hAnsi="Cambria Math"/>
+            <w:i/>
+            <w:lang w:val="en-GB"/>
+          </w:rPr>
+          <w:id w:val="-126928547"/>
+          <w:placeholder>
+            <w:docPart w:val="DefaultPlaceholder_2098659788"/>
+          </w:placeholder>
+          <w:temporary/>
+          <w:equation/>
+        </w:sdtPr>
+        <w:sdtEndPr/>
+        <w:sdtContent>
+          <m:oMathPara>
+            <m:oMathParaPr>
+              <m:jc m:val="center"/>
+            </m:oMathParaPr>
+            <m:oMath>
+              <m:sSub>
+                <m:sSubPr>
+                  <m:ctrlPr>
+                    <w:rPr>
+                      <w:rFonts w:ascii="Cambria Math" w:hAnsi="Cambria Math"/>
+                      <w:i/>
+                      <w:lang w:val="en-GB"/>
+                    </w:rPr>
+                  </m:ctrlPr>
+                </m:sSubPr>
+                <m:e>
+                  <m:r>
+                    <w:rPr>
+                      <w:rFonts w:ascii="Cambria Math" w:hAnsi="Cambria Math"/>
+                      <w:lang w:val="en-GB"/>
+                    </w:rPr>
+                    <m:t>v</m:t>
+                  </m:r>
+                </m:e>
+                <m:sub>
+                  <m:r>
+                    <w:rPr>
+                      <w:rFonts w:ascii="Cambria Math" w:hAnsi="Cambria Math"/>
+                      <w:lang w:val="en-GB"/>
+                    </w:rPr>
+                    <m:t>2</m:t>
+                  </m:r>
+                </m:sub>
+              </m:sSub>
+              <m:r>
+                <w:rPr>
+                  <w:rFonts w:ascii="Cambria Math" w:hAnsi="Cambria Math"/>
+                  <w:lang w:val="en-GB"/>
+                </w:rPr>
+                <m:t xml:space="preserve"> = </m:t>
+              </m:r>
+              <m:r>
+                <w:rPr>
+                  <w:rFonts w:ascii="Cambria Math" w:hAnsi="Cambria Math"/>
+                  <w:lang w:val="en-GB"/>
+                </w:rPr>
+                <m:t xml:space="preserve">[0.2,0.6],  </m:t>
+              </m:r>
+              <m:sSub>
+                <m:sSubPr>
+                  <m:ctrlPr>
+                    <w:rPr>
+                      <w:rFonts w:ascii="Cambria Math" w:hAnsi="Cambria Math"/>
+                      <w:i/>
+                      <w:lang w:val="en-GB"/>
+                    </w:rPr>
+                  </m:ctrlPr>
+                </m:sSubPr>
+                <m:e>
+                  <m:r>
+                    <w:rPr>
+                      <w:rFonts w:ascii="Cambria Math" w:hAnsi="Cambria Math"/>
+                      <w:lang w:val="en-GB"/>
+                    </w:rPr>
+                    <m:t>λ</m:t>
+                  </m:r>
+                </m:e>
+                <m:sub>
+                  <m:r>
+                    <w:rPr>
+                      <w:rFonts w:ascii="Cambria Math" w:hAnsi="Cambria Math"/>
+                      <w:lang w:val="en-GB"/>
+                    </w:rPr>
+                    <m:t>2</m:t>
+                  </m:r>
+                </m:sub>
+              </m:sSub>
+              <m:r>
+                <w:rPr>
+                  <w:rFonts w:ascii="Cambria Math" w:hAnsi="Cambria Math"/>
+                  <w:lang w:val="en-GB"/>
+                </w:rPr>
+                <m:t>=0.8</m:t>
+              </m:r>
+            </m:oMath>
+          </m:oMathPara>
+        </w:sdtContent>
+      </w:sdt>
+    </w:p>
+    <w:p>
+      <w:pPr>
+        <w:rPr>
+          <w:lang w:val="en-GB"/>
+        </w:rPr>
+      </w:pPr>
+      <w:r>
+        <w:rPr>
+          <w:lang w:val="en-GB"/>
+        </w:rPr>
+        <w:t xml:space="preserve">The eigenvectors of the covariance matrix are the direction of the axes which have the highest variance, and the eigenvalues are the amount of variance in the respective components. </w:t>
+      </w:r>
+      <w:r>
+        <w:rPr>
+          <w:lang w:val="en-GB"/>
+        </w:rPr>
+        <w:t xml:space="preserve">The </w:t>
+      </w:r>
+      <w:r>
+        <w:rPr>
+          <w:lang w:val="en-GB"/>
+        </w:rPr>
+        <w:t>feature</w:t>
+      </w:r>
+      <w:r>
+        <w:rPr>
+          <w:lang w:val="en-GB"/>
+        </w:rPr>
+        <w:t xml:space="preserve"> vector is formed using the</w:t>
+      </w:r>
+      <w:r>
+        <w:rPr>
+          <w:lang w:val="en-GB"/>
+        </w:rPr>
+        <w:t xml:space="preserve"> eigenvectors</w:t>
+      </w:r>
+      <w:r>
+        <w:rPr>
+          <w:lang w:val="en-GB"/>
+        </w:rPr>
+        <w:t xml:space="preserve"> as such</w:t>
+      </w:r>
+      <w:r>
+        <w:rPr>
+          <w:lang w:val="en-GB"/>
+        </w:rPr>
+        <w:t>.</w:t>
+      </w:r>
+    </w:p>
+    <w:p>
+      <w:pPr>
+        <w:rPr>
+          <w:lang w:val="en-GB"/>
+        </w:rPr>
+      </w:pPr>
+      <w:sdt>
+        <w:sdtPr>
+          <w:rPr>
+            <w:rFonts w:ascii="Cambria Math" w:hAnsi="Cambria Math"/>
+            <w:i/>
+            <w:lang w:val="en-GB"/>
+          </w:rPr>
+          <w:id w:val="-351335830"/>
+          <w:placeholder>
+            <w:docPart w:val="DefaultPlaceholder_2098659788"/>
+          </w:placeholder>
+          <w:temporary/>
+          <w:equation/>
+        </w:sdtPr>
+        <w:sdtContent>
+          <m:oMathPara>
+            <m:oMathParaPr>
+              <m:jc m:val="center"/>
+            </m:oMathParaPr>
+            <m:oMath>
+              <m:r>
+                <w:rPr>
+                  <w:rFonts w:ascii="Cambria Math" w:hAnsi="Cambria Math"/>
+                  <w:lang w:val="en-GB"/>
+                </w:rPr>
+                <m:t>f=</m:t>
+              </m:r>
+              <m:d>
+                <m:dPr>
+                  <m:begChr m:val="["/>
+                  <m:endChr m:val="]"/>
+                  <m:ctrlPr>
+                    <w:rPr>
+                      <w:rFonts w:ascii="Cambria Math" w:hAnsi="Cambria Math"/>
+                      <w:i/>
+                      <w:lang w:val="en-GB"/>
+                    </w:rPr>
+                  </m:ctrlPr>
+                </m:dPr>
+                <m:e>
+                  <m:m>
+                    <m:mPr>
+                      <m:mcs>
+                        <m:mc>
+                          <m:mcPr>
+                            <m:count m:val="2"/>
+                            <m:mcJc m:val="center"/>
+                          </m:mcPr>
+                        </m:mc>
+                      </m:mcs>
+                      <m:ctrlPr>
+                        <w:rPr>
+                          <w:rFonts w:ascii="Cambria Math" w:hAnsi="Cambria Math"/>
+                          <w:i/>
+                          <w:lang w:val="en-GB"/>
+                        </w:rPr>
+                      </m:ctrlPr>
+                    </m:mPr>
+                    <m:mr>
+                      <m:e>
+                        <m:r>
+                          <w:rPr>
+                            <w:rFonts w:ascii="Cambria Math" w:hAnsi="Cambria Math"/>
+                            <w:lang w:val="en-GB"/>
+                          </w:rPr>
+                          <m:t>0.5</m:t>
+                        </m:r>
+                      </m:e>
+                      <m:e>
+                        <m:r>
+                          <w:rPr>
+                            <w:rFonts w:ascii="Cambria Math" w:hAnsi="Cambria Math"/>
+                            <w:lang w:val="en-GB"/>
+                          </w:rPr>
+                          <m:t>0.1</m:t>
+                        </m:r>
+                      </m:e>
+                    </m:mr>
+                    <m:mr>
+                      <m:e>
+                        <m:r>
+                          <w:rPr>
+                            <w:rFonts w:ascii="Cambria Math" w:hAnsi="Cambria Math"/>
+                            <w:lang w:val="en-GB"/>
+                          </w:rPr>
+                          <m:t>0.2</m:t>
+                        </m:r>
+                      </m:e>
+                      <m:e>
+                        <m:r>
+                          <w:rPr>
+                            <w:rFonts w:ascii="Cambria Math" w:hAnsi="Cambria Math"/>
+                            <w:lang w:val="en-GB"/>
+                          </w:rPr>
+                          <m:t>0.6</m:t>
+                        </m:r>
+                      </m:e>
+                    </m:mr>
+                  </m:m>
+                </m:e>
+              </m:d>
+            </m:oMath>
+          </m:oMathPara>
+        </w:sdtContent>
+      </w:sdt>
+    </w:p>
+    <w:p>
+      <w:pPr>
+        <w:rPr>
+          <w:lang w:val="en-GB"/>
+        </w:rPr>
+      </w:pPr>
+      <w:r>
+        <w:rPr>
+          <w:lang w:val="en-GB"/>
+        </w:rPr>
+        <w:t>We are applying PCA to the feature maps produced by the filter banks.</w:t>
+      </w:r>
+      <w:r>
+        <w:rPr>
+          <w:lang w:val="en-GB"/>
+        </w:rPr>
+        <w:t xml:space="preserve"> Multiplying the transpose of the feature maps by the transpose of the feature vector produces a dimensionally reduced feature map that retains most of the </w:t>
+      </w:r>
+      <w:r>
+        <w:rPr>
+          <w:lang w:val="en-GB"/>
+        </w:rPr>
+        <w:t>information of the higher dimension map.</w:t>
+      </w:r>
+    </w:p>
+    <w:p>
+      <w:pPr>
+        <w:rPr>
+          <w:lang w:val="en-GB"/>
+        </w:rPr>
+      </w:pPr>
+    </w:p>
+    <w:p>
+      <w:pPr>
         <w:pStyle w:val="Heading4"/>
       </w:pPr>
       <w:r>
+        <w:lastRenderedPageBreak/>
         <w:t>Wavelets</w:t>
       </w:r>
     </w:p>
     <w:p>
       <w:pPr>
+        <w:rPr>
+          <w:lang w:val="en-GB"/>
+        </w:rPr>
+      </w:pPr>
+      <w:r>
+        <w:rPr>
+          <w:lang w:val="en-GB"/>
+        </w:rPr>
+        <w:t>W</w:t>
+      </w:r>
+      <w:r>
+        <w:rPr>
+          <w:lang w:val="en-GB"/>
+        </w:rPr>
+        <w:t>avelets</w:t>
+      </w:r>
+      <w:r>
+        <w:rPr>
+          <w:lang w:val="en-GB"/>
+        </w:rPr>
+        <w:t xml:space="preserve"> </w:t>
+      </w:r>
+      <w:r>
+        <w:rPr>
+          <w:lang w:val="en-GB"/>
+        </w:rPr>
+        <w:t xml:space="preserve">can be classified as </w:t>
+      </w:r>
+      <w:r>
+        <w:rPr>
+          <w:lang w:val="en-GB"/>
+        </w:rPr>
+        <w:t xml:space="preserve">discrete or </w:t>
+      </w:r>
+      <w:r>
+        <w:rPr>
+          <w:lang w:val="en-GB"/>
+        </w:rPr>
+        <w:t>continuous</w:t>
+      </w:r>
+      <w:r>
+        <w:rPr>
+          <w:lang w:val="en-GB"/>
+        </w:rPr>
+        <w:t>.</w:t>
+      </w:r>
+      <w:r>
+        <w:rPr>
+          <w:lang w:val="en-GB"/>
+        </w:rPr>
+        <w:t xml:space="preserve"> </w:t>
+      </w:r>
+      <w:r>
+        <w:rPr>
+          <w:lang w:val="en-GB"/>
+        </w:rPr>
+        <w:t>Wavelets have been in use since the early 20</w:t>
+      </w:r>
+      <w:r>
+        <w:rPr>
+          <w:vertAlign w:val="superscript"/>
+          <w:lang w:val="en-GB"/>
+        </w:rPr>
+        <w:t>th</w:t>
+      </w:r>
+      <w:r>
+        <w:rPr>
+          <w:lang w:val="en-GB"/>
+        </w:rPr>
+        <w:t xml:space="preserve"> century, </w:t>
+      </w:r>
+      <w:r>
+        <w:rPr>
+          <w:lang w:val="en-GB"/>
+        </w:rPr>
+        <w:t>originating with Harr</w:t>
+      </w:r>
+      <w:r>
+        <w:rPr>
+          <w:lang w:val="en-GB"/>
+        </w:rPr>
+        <w:t xml:space="preserve"> wavelets </w:t>
+      </w:r>
+      <w:sdt>
+        <w:sdtPr>
+          <w:rPr>
+            <w:lang w:val="en-GB"/>
+          </w:rPr>
+          <w:id w:val="-1645191931"/>
+          <w:citation/>
+        </w:sdtPr>
+        <w:sdtContent>
+          <w:r>
+            <w:rPr>
+              <w:lang w:val="en-GB"/>
+            </w:rPr>
+            <w:fldChar w:fldCharType="begin"/>
+          </w:r>
+          <w:r>
+            <w:rPr>
+              <w:lang w:val="en-GB"/>
+            </w:rPr>
+            <w:instrText xml:space="preserve"> CITATION Haa10 \l 2057 </w:instrText>
+          </w:r>
+          <w:r>
+            <w:rPr>
+              <w:lang w:val="en-GB"/>
+            </w:rPr>
+            <w:fldChar w:fldCharType="separate"/>
+          </w:r>
+          <w:r>
+            <w:rPr>
+              <w:noProof/>
+              <w:lang w:val="en-GB"/>
+            </w:rPr>
+            <w:t>[7]</w:t>
+          </w:r>
+          <w:r>
+            <w:rPr>
+              <w:lang w:val="en-GB"/>
+            </w:rPr>
+            <w:fldChar w:fldCharType="end"/>
+          </w:r>
+        </w:sdtContent>
+      </w:sdt>
+      <w:r>
+        <w:rPr>
+          <w:lang w:val="en-GB"/>
+        </w:rPr>
+        <w:t xml:space="preserve"> which have enjoyed a wide range of applications, notably in Viola-Jones facial detection </w:t>
+      </w:r>
+      <w:sdt>
+        <w:sdtPr>
+          <w:rPr>
+            <w:lang w:val="en-GB"/>
+          </w:rPr>
+          <w:id w:val="1301034424"/>
+          <w:citation/>
+        </w:sdtPr>
+        <w:sdtContent>
+          <w:r>
+            <w:rPr>
+              <w:lang w:val="en-GB"/>
+            </w:rPr>
+            <w:fldChar w:fldCharType="begin"/>
+          </w:r>
+          <w:r>
+            <w:rPr>
+              <w:lang w:val="en-GB"/>
+            </w:rPr>
+            <w:instrText xml:space="preserve"> CITATION Pau01 \l 2057 </w:instrText>
+          </w:r>
+          <w:r>
+            <w:rPr>
+              <w:lang w:val="en-GB"/>
+            </w:rPr>
+            <w:fldChar w:fldCharType="separate"/>
+          </w:r>
+          <w:r>
+            <w:rPr>
+              <w:noProof/>
+              <w:lang w:val="en-GB"/>
+            </w:rPr>
+            <w:t>[8]</w:t>
+          </w:r>
+          <w:r>
+            <w:rPr>
+              <w:lang w:val="en-GB"/>
+            </w:rPr>
+            <w:fldChar w:fldCharType="end"/>
+          </w:r>
+        </w:sdtContent>
+      </w:sdt>
+      <w:r>
+        <w:rPr>
+          <w:lang w:val="en-GB"/>
+        </w:rPr>
+        <w:t>.</w:t>
+      </w:r>
+    </w:p>
+    <w:p>
+      <w:pPr>
         <w:pStyle w:val="Heading4"/>
       </w:pPr>
       <w:r>
@@ -4627,15 +5931,76 @@
         <w:pStyle w:val="Heading4"/>
       </w:pPr>
       <w:r>
-        <w:t>PCAWN</w:t>
-      </w:r>
-    </w:p>
-    <w:p>
-      <w:pPr>
-        <w:rPr>
-          <w:lang w:val="en-GB"/>
-        </w:rPr>
-      </w:pPr>
+        <w:t>PCWN</w:t>
+      </w:r>
+    </w:p>
+    <w:p>
+      <w:pPr>
+        <w:rPr>
+          <w:lang w:val="en-GB"/>
+        </w:rPr>
+      </w:pPr>
+    </w:p>
+    <w:p>
+      <w:pPr>
+        <w:rPr>
+          <w:lang w:val="en-GB"/>
+        </w:rPr>
+      </w:pPr>
+      <w:r>
+        <w:rPr>
+          <w:lang w:val="en-GB"/>
+        </w:rPr>
+        <w:t>PCWN</w:t>
+      </w:r>
+      <w:r>
+        <w:rPr>
+          <w:lang w:val="en-GB"/>
+        </w:rPr>
+        <w:t xml:space="preserve">s combined PCA and </w:t>
+      </w:r>
+      <w:r>
+        <w:rPr>
+          <w:lang w:val="en-GB"/>
+        </w:rPr>
+        <w:t>separable derivative of Gaussian filters</w:t>
+      </w:r>
+      <w:r>
+        <w:rPr>
+          <w:lang w:val="en-GB"/>
+        </w:rPr>
+        <w:t xml:space="preserve">. The purpose of </w:t>
+      </w:r>
+      <w:r>
+        <w:rPr>
+          <w:lang w:val="en-GB"/>
+        </w:rPr>
+        <w:t>applying</w:t>
+      </w:r>
+      <w:r>
+        <w:rPr>
+          <w:lang w:val="en-GB"/>
+        </w:rPr>
+        <w:t xml:space="preserve"> PCA is that </w:t>
+      </w:r>
+      <w:r>
+        <w:rPr>
+          <w:lang w:val="en-GB"/>
+        </w:rPr>
+        <w:t xml:space="preserve">the filter bank is applied to every channel </w:t>
+      </w:r>
+      <w:r>
+        <w:rPr>
+          <w:lang w:val="en-GB"/>
+        </w:rPr>
+        <w:t>at every level of the decomposition. This causes a rapid growth in the number of channels, and many of the resultant channels will contain redundant information</w:t>
+      </w:r>
+      <w:r>
+        <w:rPr>
+          <w:lang w:val="en-GB"/>
+        </w:rPr>
+        <w:t xml:space="preserve">. The use of 1x1 PCA filters controls this growth, </w:t>
+      </w:r>
     </w:p>
     <w:p>
       <w:pPr>
@@ -4651,6 +6016,26 @@
       </w:pPr>
       <w:r>
         <w:t>U-Net Architecture</w:t>
+      </w:r>
+    </w:p>
+    <w:p>
+      <w:pPr>
+        <w:rPr>
+          <w:lang w:val="en-GB"/>
+        </w:rPr>
+      </w:pPr>
+    </w:p>
+    <w:p>
+      <w:pPr>
+        <w:rPr>
+          <w:lang w:val="en-GB"/>
+        </w:rPr>
+      </w:pPr>
+      <w:r>
+        <w:rPr>
+          <w:lang w:val="en-GB"/>
+        </w:rPr>
+        <w:t xml:space="preserve">The U-net architecture was conceived in 2015 and was the first </w:t>
       </w:r>
     </w:p>
     <w:p>
@@ -4733,6 +6118,7 @@
           <w:id w:val="-1817635264"/>
           <w:citation/>
         </w:sdtPr>
+        <w:sdtEndPr/>
         <w:sdtContent>
           <w:r>
             <w:rPr>
@@ -4757,7 +6143,7 @@
               <w:noProof/>
               <w:lang w:val="en-GB"/>
             </w:rPr>
-            <w:t>[6]</w:t>
+            <w:t>[9]</w:t>
           </w:r>
           <w:r>
             <w:rPr>
@@ -4881,6 +6267,9 @@
         </w:rPr>
       </w:pPr>
       <w:r>
+        <w:rPr>
+          <w:noProof/>
+        </w:rPr>
         <w:drawing>
           <wp:anchor distT="0" distB="0" distL="114300" distR="114300" simplePos="0" relativeHeight="251658240" behindDoc="1" locked="0" layoutInCell="1" allowOverlap="1" wp14:anchorId="205395DB" wp14:editId="63B4292D">
             <wp:simplePos x="0" y="0"/>
@@ -5103,6 +6492,9 @@
         </w:rPr>
       </w:pPr>
       <w:r>
+        <w:rPr>
+          <w:noProof/>
+        </w:rPr>
         <w:drawing>
           <wp:anchor distT="0" distB="0" distL="114300" distR="114300" simplePos="0" relativeHeight="251660288" behindDoc="1" locked="0" layoutInCell="1" allowOverlap="1" wp14:anchorId="4A21AA68" wp14:editId="39F10C64">
             <wp:simplePos x="0" y="0"/>
@@ -5321,6 +6713,9 @@
         </mc:AlternateContent>
       </w:r>
       <w:r>
+        <w:rPr>
+          <w:noProof/>
+        </w:rPr>
         <w:drawing>
           <wp:anchor distT="0" distB="0" distL="114300" distR="114300" simplePos="0" relativeHeight="251659264" behindDoc="1" locked="0" layoutInCell="1" allowOverlap="1" wp14:anchorId="02B6C04E" wp14:editId="1DDE3471">
             <wp:simplePos x="0" y="0"/>
@@ -5547,7 +6942,6 @@
     </w:p>
     <w:p>
       <w:r>
-        <w:lastRenderedPageBreak/>
         <w:t xml:space="preserve">The reason for including details on DeeplabV3 and atrous convolutions is that the </w:t>
       </w:r>
       <w:r>
@@ -5557,7 +6951,7 @@
         <w:t xml:space="preserve">method </w:t>
       </w:r>
       <w:r>
-        <w:t xml:space="preserve">could be applied to future PCAWN work. </w:t>
+        <w:t xml:space="preserve">could be applied to future PCWN work. </w:t>
       </w:r>
       <w:r>
         <w:t xml:space="preserve">Atrous convolutions have been used with undecimated wavelet networks before successfully </w:t>
@@ -5567,6 +6961,7 @@
           <w:id w:val="132997356"/>
           <w:citation/>
         </w:sdtPr>
+        <w:sdtEndPr/>
         <w:sdtContent>
           <w:r>
             <w:fldChar w:fldCharType="begin"/>
@@ -5585,7 +6980,7 @@
               <w:noProof/>
               <w:lang w:val="en-GB"/>
             </w:rPr>
-            <w:t>[7]</w:t>
+            <w:t>[10]</w:t>
           </w:r>
           <w:r>
             <w:fldChar w:fldCharType="end"/>
@@ -5596,7 +6991,21 @@
         <w:t xml:space="preserve"> </w:t>
       </w:r>
       <w:r>
-        <w:t>and would be an interesting edit to the PCAWN architecture.</w:t>
+        <w:t>and would be an interesting edit to the PCWN architecture</w:t>
+      </w:r>
+      <w:r>
+        <w:t xml:space="preserve">, however </w:t>
+      </w:r>
+      <w:r>
+        <w:t xml:space="preserve">ASPP was beyond the scope of this </w:t>
+      </w:r>
+      <w:proofErr w:type="gramStart"/>
+      <w:r>
+        <w:t>particular project</w:t>
+      </w:r>
+      <w:proofErr w:type="gramEnd"/>
+      <w:r>
+        <w:t>.</w:t>
       </w:r>
     </w:p>
     <w:p>
@@ -5679,6 +7088,7 @@
         </w:numPr>
       </w:pPr>
       <w:r>
+        <w:lastRenderedPageBreak/>
         <w:t>Can another dimensionality reduction be used instead of PCA?</w:t>
       </w:r>
     </w:p>
@@ -5970,7 +7380,7 @@
       <w:r>
         <w:t>Process</w:t>
       </w:r>
-      <w:bookmarkEnd w:id="13"/>
+      <w:bookmarkEnd w:id="14"/>
       <w:bookmarkEnd w:id="17"/>
       <w:r>
         <w:t xml:space="preserve"> </w:t>
@@ -6061,7 +7471,7 @@
       </w:pPr>
       <w:bookmarkStart w:id="18" w:name="_Toc96938603"/>
       <w:bookmarkStart w:id="19" w:name="_Toc100868115"/>
-      <w:bookmarkEnd w:id="8"/>
+      <w:bookmarkEnd w:id="10"/>
       <w:r>
         <w:rPr>
           <w:lang w:val="en-GB"/>
@@ -7225,10 +8635,10 @@
       <w:pPr>
         <w:pStyle w:val="Heading2"/>
       </w:pPr>
-      <w:bookmarkStart w:id="58" w:name="_Toc192777716"/>
-      <w:bookmarkStart w:id="59" w:name="_Toc222978612"/>
-      <w:bookmarkStart w:id="60" w:name="_Toc96938617"/>
-      <w:bookmarkStart w:id="61" w:name="_Toc100868129"/>
+      <w:bookmarkStart w:id="58" w:name="_Toc100868129"/>
+      <w:bookmarkStart w:id="59" w:name="_Toc192777716"/>
+      <w:bookmarkStart w:id="60" w:name="_Toc222978612"/>
+      <w:bookmarkStart w:id="61" w:name="_Toc96938617"/>
       <w:r>
         <w:lastRenderedPageBreak/>
         <w:t>Issues</w:t>
@@ -7236,7 +8646,7 @@
       <w:r>
         <w:t xml:space="preserve"> with experiments</w:t>
       </w:r>
-      <w:bookmarkEnd w:id="61"/>
+      <w:bookmarkEnd w:id="58"/>
     </w:p>
     <w:p>
       <w:pPr>
@@ -7316,7 +8726,7 @@
         <w:t xml:space="preserve">the “count” parameter of </w:t>
       </w:r>
       <w:r>
-        <w:t>the PCAWN</w:t>
+        <w:t>the PCWN</w:t>
       </w:r>
       <w:r>
         <w:t xml:space="preserve">. This parameter controlled the number of layers in the head, and the inverse head. </w:t>
@@ -11149,7 +12559,7 @@
         <w:rPr>
           <w:lang w:val="en-GB"/>
         </w:rPr>
-        <w:t xml:space="preserve">xperiment tests the ability of the convolutional network approach to PCAWN. </w:t>
+        <w:t xml:space="preserve">xperiment tests the ability of the convolutional network approach to PCWN. </w:t>
       </w:r>
       <w:r>
         <w:rPr>
@@ -11298,9 +12708,9 @@
         </w:rPr>
         <w:t>Evaluation</w:t>
       </w:r>
-      <w:bookmarkEnd w:id="58"/>
       <w:bookmarkEnd w:id="59"/>
       <w:bookmarkEnd w:id="60"/>
+      <w:bookmarkEnd w:id="61"/>
       <w:bookmarkEnd w:id="64"/>
     </w:p>
     <w:p>
@@ -11623,22 +13033,21 @@
     <w:bookmarkStart w:id="65" w:name="_Toc100868133" w:displacedByCustomXml="next"/>
     <w:sdt>
       <w:sdtPr>
+        <w:rPr>
+          <w:rFonts w:ascii="Calibri" w:eastAsiaTheme="minorEastAsia" w:hAnsi="Calibri" w:cs="Calibri"/>
+          <w:b w:val="0"/>
+          <w:bCs w:val="0"/>
+          <w:color w:val="auto"/>
+          <w:sz w:val="22"/>
+          <w:szCs w:val="24"/>
+        </w:rPr>
         <w:id w:val="1056668958"/>
         <w:docPartObj>
           <w:docPartGallery w:val="Bibliographies"/>
           <w:docPartUnique/>
         </w:docPartObj>
       </w:sdtPr>
-      <w:sdtEndPr>
-        <w:rPr>
-          <w:rFonts w:ascii="Calibri" w:eastAsiaTheme="minorEastAsia" w:hAnsi="Calibri" w:cs="Calibri"/>
-          <w:b w:val="0"/>
-          <w:bCs w:val="0"/>
-          <w:color w:val="auto"/>
-          <w:sz w:val="22"/>
-          <w:szCs w:val="24"/>
-        </w:rPr>
-      </w:sdtEndPr>
+      <w:sdtEndPr/>
       <w:sdtContent>
         <w:p>
           <w:pPr>
@@ -11654,6 +13063,7 @@
             <w:id w:val="-573587230"/>
             <w:bibliography/>
           </w:sdtPr>
+          <w:sdtEndPr/>
           <w:sdtContent>
             <w:p>
               <w:pPr>
@@ -11688,12 +13098,12 @@
                 <w:tblLook w:val="04A0" w:firstRow="1" w:lastRow="0" w:firstColumn="1" w:lastColumn="0" w:noHBand="0" w:noVBand="1"/>
               </w:tblPr>
               <w:tblGrid>
-                <w:gridCol w:w="322"/>
-                <w:gridCol w:w="10138"/>
+                <w:gridCol w:w="433"/>
+                <w:gridCol w:w="10027"/>
               </w:tblGrid>
               <w:tr>
                 <w:trPr>
-                  <w:divId w:val="1037008511"/>
+                  <w:divId w:val="414866850"/>
                   <w:tblCellSpacing w:w="15" w:type="dxa"/>
                 </w:trPr>
                 <w:tc>
@@ -11754,7 +13164,7 @@
               </w:tr>
               <w:tr>
                 <w:trPr>
-                  <w:divId w:val="1037008511"/>
+                  <w:divId w:val="414866850"/>
                   <w:tblCellSpacing w:w="15" w:type="dxa"/>
                 </w:trPr>
                 <w:tc>
@@ -11814,7 +13224,7 @@
               </w:tr>
               <w:tr>
                 <w:trPr>
-                  <w:divId w:val="1037008511"/>
+                  <w:divId w:val="414866850"/>
                   <w:tblCellSpacing w:w="15" w:type="dxa"/>
                 </w:trPr>
                 <w:tc>
@@ -11874,7 +13284,7 @@
               </w:tr>
               <w:tr>
                 <w:trPr>
-                  <w:divId w:val="1037008511"/>
+                  <w:divId w:val="414866850"/>
                   <w:tblCellSpacing w:w="15" w:type="dxa"/>
                 </w:trPr>
                 <w:tc>
@@ -11934,7 +13344,7 @@
               </w:tr>
               <w:tr>
                 <w:trPr>
-                  <w:divId w:val="1037008511"/>
+                  <w:divId w:val="414866850"/>
                   <w:tblCellSpacing w:w="15" w:type="dxa"/>
                 </w:trPr>
                 <w:tc>
@@ -11992,10 +13402,282 @@
                   </w:p>
                 </w:tc>
               </w:tr>
+              <w:tr>
+                <w:trPr>
+                  <w:divId w:val="414866850"/>
+                  <w:tblCellSpacing w:w="15" w:type="dxa"/>
+                </w:trPr>
+                <w:tc>
+                  <w:tcPr>
+                    <w:tcW w:w="50" w:type="pct"/>
+                    <w:hideMark/>
+                  </w:tcPr>
+                  <w:p>
+                    <w:pPr>
+                      <w:pStyle w:val="Bibliography"/>
+                      <w:rPr>
+                        <w:noProof/>
+                      </w:rPr>
+                    </w:pPr>
+                    <w:r>
+                      <w:rPr>
+                        <w:noProof/>
+                      </w:rPr>
+                      <w:t xml:space="preserve">[6] </w:t>
+                    </w:r>
+                  </w:p>
+                </w:tc>
+                <w:tc>
+                  <w:tcPr>
+                    <w:tcW w:w="0" w:type="auto"/>
+                    <w:hideMark/>
+                  </w:tcPr>
+                  <w:p>
+                    <w:pPr>
+                      <w:pStyle w:val="Bibliography"/>
+                      <w:rPr>
+                        <w:noProof/>
+                      </w:rPr>
+                    </w:pPr>
+                    <w:r>
+                      <w:rPr>
+                        <w:noProof/>
+                      </w:rPr>
+                      <w:t xml:space="preserve">R. E. Bellman, Dynamic Programming, Princeton University Press, 1957. </w:t>
+                    </w:r>
+                  </w:p>
+                </w:tc>
+              </w:tr>
+              <w:tr>
+                <w:trPr>
+                  <w:divId w:val="414866850"/>
+                  <w:tblCellSpacing w:w="15" w:type="dxa"/>
+                </w:trPr>
+                <w:tc>
+                  <w:tcPr>
+                    <w:tcW w:w="50" w:type="pct"/>
+                    <w:hideMark/>
+                  </w:tcPr>
+                  <w:p>
+                    <w:pPr>
+                      <w:pStyle w:val="Bibliography"/>
+                      <w:rPr>
+                        <w:noProof/>
+                      </w:rPr>
+                    </w:pPr>
+                    <w:r>
+                      <w:rPr>
+                        <w:noProof/>
+                      </w:rPr>
+                      <w:t xml:space="preserve">[7] </w:t>
+                    </w:r>
+                  </w:p>
+                </w:tc>
+                <w:tc>
+                  <w:tcPr>
+                    <w:tcW w:w="0" w:type="auto"/>
+                    <w:hideMark/>
+                  </w:tcPr>
+                  <w:p>
+                    <w:pPr>
+                      <w:pStyle w:val="Bibliography"/>
+                      <w:rPr>
+                        <w:noProof/>
+                      </w:rPr>
+                    </w:pPr>
+                    <w:r>
+                      <w:rPr>
+                        <w:noProof/>
+                      </w:rPr>
+                      <w:t xml:space="preserve">A. Haar, "Zur Theorie der orthogonalen Funktionensysteme," </w:t>
+                    </w:r>
+                    <w:r>
+                      <w:rPr>
+                        <w:i/>
+                        <w:iCs/>
+                        <w:noProof/>
+                      </w:rPr>
+                      <w:t xml:space="preserve">Mathematische Annalen, </w:t>
+                    </w:r>
+                    <w:r>
+                      <w:rPr>
+                        <w:noProof/>
+                      </w:rPr>
+                      <w:t xml:space="preserve">vol. 69, no. 3, pp. 331-371, 1910. </w:t>
+                    </w:r>
+                  </w:p>
+                </w:tc>
+              </w:tr>
+              <w:tr>
+                <w:trPr>
+                  <w:divId w:val="414866850"/>
+                  <w:tblCellSpacing w:w="15" w:type="dxa"/>
+                </w:trPr>
+                <w:tc>
+                  <w:tcPr>
+                    <w:tcW w:w="50" w:type="pct"/>
+                    <w:hideMark/>
+                  </w:tcPr>
+                  <w:p>
+                    <w:pPr>
+                      <w:pStyle w:val="Bibliography"/>
+                      <w:rPr>
+                        <w:noProof/>
+                      </w:rPr>
+                    </w:pPr>
+                    <w:r>
+                      <w:rPr>
+                        <w:noProof/>
+                      </w:rPr>
+                      <w:t xml:space="preserve">[8] </w:t>
+                    </w:r>
+                  </w:p>
+                </w:tc>
+                <w:tc>
+                  <w:tcPr>
+                    <w:tcW w:w="0" w:type="auto"/>
+                    <w:hideMark/>
+                  </w:tcPr>
+                  <w:p>
+                    <w:pPr>
+                      <w:pStyle w:val="Bibliography"/>
+                      <w:rPr>
+                        <w:noProof/>
+                      </w:rPr>
+                    </w:pPr>
+                    <w:r>
+                      <w:rPr>
+                        <w:noProof/>
+                      </w:rPr>
+                      <w:t xml:space="preserve">M. J. Paul Viola, "Rapid Object Detection using a Boosted Cascade of Simple," in </w:t>
+                    </w:r>
+                    <w:r>
+                      <w:rPr>
+                        <w:i/>
+                        <w:iCs/>
+                        <w:noProof/>
+                      </w:rPr>
+                      <w:t>Computer Vision and Pattern Recognition</w:t>
+                    </w:r>
+                    <w:r>
+                      <w:rPr>
+                        <w:noProof/>
+                      </w:rPr>
+                      <w:t xml:space="preserve">, 2001. </w:t>
+                    </w:r>
+                  </w:p>
+                </w:tc>
+              </w:tr>
+              <w:tr>
+                <w:trPr>
+                  <w:divId w:val="414866850"/>
+                  <w:tblCellSpacing w:w="15" w:type="dxa"/>
+                </w:trPr>
+                <w:tc>
+                  <w:tcPr>
+                    <w:tcW w:w="50" w:type="pct"/>
+                    <w:hideMark/>
+                  </w:tcPr>
+                  <w:p>
+                    <w:pPr>
+                      <w:pStyle w:val="Bibliography"/>
+                      <w:rPr>
+                        <w:noProof/>
+                      </w:rPr>
+                    </w:pPr>
+                    <w:r>
+                      <w:rPr>
+                        <w:noProof/>
+                      </w:rPr>
+                      <w:t xml:space="preserve">[9] </w:t>
+                    </w:r>
+                  </w:p>
+                </w:tc>
+                <w:tc>
+                  <w:tcPr>
+                    <w:tcW w:w="0" w:type="auto"/>
+                    <w:hideMark/>
+                  </w:tcPr>
+                  <w:p>
+                    <w:pPr>
+                      <w:pStyle w:val="Bibliography"/>
+                      <w:rPr>
+                        <w:noProof/>
+                      </w:rPr>
+                    </w:pPr>
+                    <w:r>
+                      <w:rPr>
+                        <w:noProof/>
+                      </w:rPr>
+                      <w:t>G. P. I. K. K. M. a. A. L. L.-C. Chen, "Deeplab: Semantic image segmentation with deep convolutional nets, atrous convolution, and fully connected crfs," 2016.</w:t>
+                    </w:r>
+                  </w:p>
+                </w:tc>
+              </w:tr>
+              <w:tr>
+                <w:trPr>
+                  <w:divId w:val="414866850"/>
+                  <w:tblCellSpacing w:w="15" w:type="dxa"/>
+                </w:trPr>
+                <w:tc>
+                  <w:tcPr>
+                    <w:tcW w:w="50" w:type="pct"/>
+                    <w:hideMark/>
+                  </w:tcPr>
+                  <w:p>
+                    <w:pPr>
+                      <w:pStyle w:val="Bibliography"/>
+                      <w:rPr>
+                        <w:noProof/>
+                      </w:rPr>
+                    </w:pPr>
+                    <w:r>
+                      <w:rPr>
+                        <w:noProof/>
+                      </w:rPr>
+                      <w:t xml:space="preserve">[10] </w:t>
+                    </w:r>
+                  </w:p>
+                </w:tc>
+                <w:tc>
+                  <w:tcPr>
+                    <w:tcW w:w="0" w:type="auto"/>
+                    <w:hideMark/>
+                  </w:tcPr>
+                  <w:p>
+                    <w:pPr>
+                      <w:pStyle w:val="Bibliography"/>
+                      <w:rPr>
+                        <w:noProof/>
+                      </w:rPr>
+                    </w:pPr>
+                    <w:r>
+                      <w:rPr>
+                        <w:noProof/>
+                      </w:rPr>
+                      <w:t xml:space="preserve">R. K.-M. J. M. a. M. Holschneider, "A real-time algorithm for signal analysis with the help of the wavelet transform," </w:t>
+                    </w:r>
+                    <w:r>
+                      <w:rPr>
+                        <w:i/>
+                        <w:iCs/>
+                        <w:noProof/>
+                      </w:rPr>
+                      <w:t xml:space="preserve">Wavelets: Time-Frequency Methods and Phase Space, </w:t>
+                    </w:r>
+                    <w:r>
+                      <w:rPr>
+                        <w:noProof/>
+                      </w:rPr>
+                      <w:t xml:space="preserve">pp. 289-297, 1989. </w:t>
+                    </w:r>
+                  </w:p>
+                </w:tc>
+              </w:tr>
             </w:tbl>
             <w:p>
               <w:pPr>
-                <w:divId w:val="1037008511"/>
+                <w:divId w:val="414866850"/>
                 <w:rPr>
                   <w:rFonts w:eastAsia="Times New Roman"/>
                   <w:noProof/>
@@ -13205,14 +14887,27 @@
     <w:r>
       <w:t xml:space="preserve"> of </w:t>
     </w:r>
-    <w:fldSimple w:instr=" SECTIONPAGES  \* MERGEFORMAT ">
-      <w:r>
-        <w:rPr>
-          <w:noProof/>
-        </w:rPr>
-        <w:t>18</w:t>
-      </w:r>
-    </w:fldSimple>
+    <w:r>
+      <w:fldChar w:fldCharType="begin"/>
+    </w:r>
+    <w:r>
+      <w:instrText xml:space="preserve"> SECTIONPAGES  \* MERGEFORMAT </w:instrText>
+    </w:r>
+    <w:r>
+      <w:fldChar w:fldCharType="separate"/>
+    </w:r>
+    <w:r>
+      <w:rPr>
+        <w:noProof/>
+      </w:rPr>
+      <w:t>19</w:t>
+    </w:r>
+    <w:r>
+      <w:rPr>
+        <w:noProof/>
+      </w:rPr>
+      <w:fldChar w:fldCharType="end"/>
+    </w:r>
   </w:p>
 </w:ftr>
 </file>
@@ -13243,7 +14938,7 @@
       <w:pStyle w:val="Header"/>
     </w:pPr>
     <w:r>
-      <w:t>Deep Learning with PCAWN</w:t>
+      <w:t>Deep Learning with PCWN</w:t>
     </w:r>
     <w:r>
       <w:tab/>
@@ -16852,6 +18547,7 @@
   <w:style w:type="character" w:default="1" w:styleId="DefaultParagraphFont">
     <w:name w:val="Default Paragraph Font"/>
     <w:uiPriority w:val="1"/>
+    <w:semiHidden/>
     <w:unhideWhenUsed/>
   </w:style>
   <w:style w:type="table" w:default="1" w:styleId="TableNormal">
@@ -17516,6 +19212,623 @@
 </w:styles>
 </file>
 
+<file path=word/glossary/document.xml><?xml version="1.0" encoding="utf-8"?>
+<w:glossaryDocument xmlns:wpc="http://schemas.microsoft.com/office/word/2010/wordprocessingCanvas" xmlns:cx="http://schemas.microsoft.com/office/drawing/2014/chartex" xmlns:cx1="http://schemas.microsoft.com/office/drawing/2015/9/8/chartex" xmlns:cx2="http://schemas.microsoft.com/office/drawing/2015/10/21/chartex" xmlns:cx3="http://schemas.microsoft.com/office/drawing/2016/5/9/chartex" xmlns:cx4="http://schemas.microsoft.com/office/drawing/2016/5/10/chartex" xmlns:cx5="http://schemas.microsoft.com/office/drawing/2016/5/11/chartex" xmlns:cx6="http://schemas.microsoft.com/office/drawing/2016/5/12/chartex" xmlns:cx7="http://schemas.microsoft.com/office/drawing/2016/5/13/chartex" xmlns:cx8="http://schemas.microsoft.com/office/drawing/2016/5/14/chartex" xmlns:mc="http://schemas.openxmlformats.org/markup-compatibility/2006" xmlns:aink="http://schemas.microsoft.com/office/drawing/2016/ink" xmlns:am3d="http://schemas.microsoft.com/office/drawing/2017/model3d" xmlns:o="urn:schemas-microsoft-com:office:office" xmlns:r="http://schemas.openxmlformats.org/officeDocument/2006/relationships" xmlns:m="http://schemas.openxmlformats.org/officeDocument/2006/math" xmlns:v="urn:schemas-microsoft-com:vml" xmlns:wp14="http://schemas.microsoft.com/office/word/2010/wordprocessingDrawing" xmlns:wp="http://schemas.openxmlformats.org/drawingml/2006/wordprocessingDrawing" xmlns:w10="urn:schemas-microsoft-com:office:word" xmlns:w="http://schemas.openxmlformats.org/wordprocessingml/2006/main" xmlns:w14="http://schemas.microsoft.com/office/word/2010/wordml" xmlns:w15="http://schemas.microsoft.com/office/word/2012/wordml" xmlns:w16cex="http://schemas.microsoft.com/office/word/2018/wordml/cex" xmlns:w16cid="http://schemas.microsoft.com/office/word/2016/wordml/cid" xmlns:w16="http://schemas.microsoft.com/office/word/2018/wordml" xmlns:w16sdtdh="http://schemas.microsoft.com/office/word/2020/wordml/sdtdatahash" xmlns:w16se="http://schemas.microsoft.com/office/word/2015/wordml/symex" xmlns:wpg="http://schemas.microsoft.com/office/word/2010/wordprocessingGroup" xmlns:wpi="http://schemas.microsoft.com/office/word/2010/wordprocessingInk" xmlns:wne="http://schemas.microsoft.com/office/word/2006/wordml" xmlns:wps="http://schemas.microsoft.com/office/word/2010/wordprocessingShape" mc:Ignorable="w14 w15 w16se w16cid w16 w16cex w16sdtdh wp14">
+  <w:docParts>
+    <w:docPart>
+      <w:docPartPr>
+        <w:name w:val="DefaultPlaceholder_2098659788"/>
+        <w:category>
+          <w:name w:val="General"/>
+          <w:gallery w:val="placeholder"/>
+        </w:category>
+        <w:types>
+          <w:type w:val="bbPlcHdr"/>
+        </w:types>
+        <w:behaviors>
+          <w:behavior w:val="content"/>
+        </w:behaviors>
+        <w:guid w:val="{24E670F3-B2AF-42C7-A70C-D09D547487C4}"/>
+      </w:docPartPr>
+      <w:docPartBody>
+        <w:p>
+          <w:r>
+            <w:rPr>
+              <w:rStyle w:val="PlaceholderText"/>
+            </w:rPr>
+            <w:t>Type equation here.</w:t>
+          </w:r>
+        </w:p>
+      </w:docPartBody>
+    </w:docPart>
+  </w:docParts>
+</w:glossaryDocument>
+</file>
+
+<file path=word/glossary/fontTable.xml><?xml version="1.0" encoding="utf-8"?>
+<w:fonts xmlns:mc="http://schemas.openxmlformats.org/markup-compatibility/2006" xmlns:r="http://schemas.openxmlformats.org/officeDocument/2006/relationships" xmlns:w="http://schemas.openxmlformats.org/wordprocessingml/2006/main" xmlns:w14="http://schemas.microsoft.com/office/word/2010/wordml" xmlns:w15="http://schemas.microsoft.com/office/word/2012/wordml" xmlns:w16cex="http://schemas.microsoft.com/office/word/2018/wordml/cex" xmlns:w16cid="http://schemas.microsoft.com/office/word/2016/wordml/cid" xmlns:w16="http://schemas.microsoft.com/office/word/2018/wordml" xmlns:w16sdtdh="http://schemas.microsoft.com/office/word/2020/wordml/sdtdatahash" xmlns:w16se="http://schemas.microsoft.com/office/word/2015/wordml/symex" mc:Ignorable="w14 w15 w16se w16cid w16 w16cex w16sdtdh">
+  <w:font w:name="Times New Roman">
+    <w:panose1 w:val="02020603050405020304"/>
+    <w:charset w:val="00"/>
+    <w:family w:val="roman"/>
+    <w:pitch w:val="variable"/>
+    <w:sig w:usb0="E0002EFF" w:usb1="C000785B" w:usb2="00000009" w:usb3="00000000" w:csb0="000001FF" w:csb1="00000000"/>
+  </w:font>
+  <w:font w:name="Symbol">
+    <w:panose1 w:val="05050102010706020507"/>
+    <w:charset w:val="02"/>
+    <w:family w:val="roman"/>
+    <w:pitch w:val="variable"/>
+    <w:sig w:usb0="00000000" w:usb1="10000000" w:usb2="00000000" w:usb3="00000000" w:csb0="80000000" w:csb1="00000000"/>
+  </w:font>
+  <w:font w:name="Courier New">
+    <w:panose1 w:val="02070309020205020404"/>
+    <w:charset w:val="00"/>
+    <w:family w:val="modern"/>
+    <w:pitch w:val="fixed"/>
+    <w:sig w:usb0="E0002EFF" w:usb1="C0007843" w:usb2="00000009" w:usb3="00000000" w:csb0="000001FF" w:csb1="00000000"/>
+  </w:font>
+  <w:font w:name="Wingdings">
+    <w:panose1 w:val="05000000000000000000"/>
+    <w:charset w:val="02"/>
+    <w:family w:val="auto"/>
+    <w:pitch w:val="variable"/>
+    <w:sig w:usb0="00000000" w:usb1="10000000" w:usb2="00000000" w:usb3="00000000" w:csb0="80000000" w:csb1="00000000"/>
+  </w:font>
+  <w:font w:name="Cambria">
+    <w:panose1 w:val="02040503050406030204"/>
+    <w:charset w:val="00"/>
+    <w:family w:val="roman"/>
+    <w:pitch w:val="variable"/>
+    <w:sig w:usb0="E00006FF" w:usb1="420024FF" w:usb2="02000000" w:usb3="00000000" w:csb0="0000019F" w:csb1="00000000"/>
+  </w:font>
+  <w:font w:name="MS Mincho">
+    <w:altName w:val="ＭＳ 明朝"/>
+    <w:panose1 w:val="02020609040205080304"/>
+    <w:charset w:val="80"/>
+    <w:family w:val="modern"/>
+    <w:pitch w:val="fixed"/>
+    <w:sig w:usb0="E00002FF" w:usb1="6AC7FDFB" w:usb2="08000012" w:usb3="00000000" w:csb0="0002009F" w:csb1="00000000"/>
+  </w:font>
+  <w:font w:name="Calibri">
+    <w:panose1 w:val="020F0502020204030204"/>
+    <w:charset w:val="00"/>
+    <w:family w:val="swiss"/>
+    <w:pitch w:val="variable"/>
+    <w:sig w:usb0="E4002EFF" w:usb1="C000247B" w:usb2="00000009" w:usb3="00000000" w:csb0="000001FF" w:csb1="00000000"/>
+  </w:font>
+  <w:font w:name="MS Gothic">
+    <w:altName w:val="ＭＳ ゴシック"/>
+    <w:panose1 w:val="020B0609070205080204"/>
+    <w:charset w:val="80"/>
+    <w:family w:val="modern"/>
+    <w:pitch w:val="fixed"/>
+    <w:sig w:usb0="E00002FF" w:usb1="6AC7FDFB" w:usb2="08000012" w:usb3="00000000" w:csb0="0002009F" w:csb1="00000000"/>
+  </w:font>
+  <w:font w:name="Lucida Grande">
+    <w:altName w:val="Segoe UI"/>
+    <w:charset w:val="00"/>
+    <w:family w:val="swiss"/>
+    <w:pitch w:val="variable"/>
+    <w:sig w:usb0="E1000AEF" w:usb1="5000A1FF" w:usb2="00000000" w:usb3="00000000" w:csb0="000001BF" w:csb1="00000000"/>
+  </w:font>
+  <w:font w:name="Times">
+    <w:panose1 w:val="02020603050405020304"/>
+    <w:charset w:val="00"/>
+    <w:family w:val="auto"/>
+    <w:pitch w:val="variable"/>
+    <w:sig w:usb0="E00002FF" w:usb1="5000205A" w:usb2="00000000" w:usb3="00000000" w:csb0="0000019F" w:csb1="00000000"/>
+  </w:font>
+  <w:font w:name="Cambria Math">
+    <w:panose1 w:val="02040503050406030204"/>
+    <w:charset w:val="00"/>
+    <w:family w:val="roman"/>
+    <w:pitch w:val="variable"/>
+    <w:sig w:usb0="E00006FF" w:usb1="420024FF" w:usb2="02000000" w:usb3="00000000" w:csb0="0000019F" w:csb1="00000000"/>
+  </w:font>
+  <w:font w:name="Arial">
+    <w:panose1 w:val="020B0604020202020204"/>
+    <w:charset w:val="00"/>
+    <w:family w:val="swiss"/>
+    <w:pitch w:val="variable"/>
+    <w:sig w:usb0="E0002EFF" w:usb1="C000785B" w:usb2="00000009" w:usb3="00000000" w:csb0="000001FF" w:csb1="00000000"/>
+  </w:font>
+  <w:font w:name="Calibri Light">
+    <w:panose1 w:val="020F0302020204030204"/>
+    <w:charset w:val="00"/>
+    <w:family w:val="swiss"/>
+    <w:pitch w:val="variable"/>
+    <w:sig w:usb0="E4002EFF" w:usb1="C000247B" w:usb2="00000009" w:usb3="00000000" w:csb0="000001FF" w:csb1="00000000"/>
+  </w:font>
+</w:fonts>
+</file>
+
+<file path=word/glossary/settings.xml><?xml version="1.0" encoding="utf-8"?>
+<w:settings xmlns:mc="http://schemas.openxmlformats.org/markup-compatibility/2006" xmlns:o="urn:schemas-microsoft-com:office:office" xmlns:r="http://schemas.openxmlformats.org/officeDocument/2006/relationships" xmlns:m="http://schemas.openxmlformats.org/officeDocument/2006/math" xmlns:v="urn:schemas-microsoft-com:vml" xmlns:w10="urn:schemas-microsoft-com:office:word" xmlns:w="http://schemas.openxmlformats.org/wordprocessingml/2006/main" xmlns:w14="http://schemas.microsoft.com/office/word/2010/wordml" xmlns:w15="http://schemas.microsoft.com/office/word/2012/wordml" xmlns:w16cex="http://schemas.microsoft.com/office/word/2018/wordml/cex" xmlns:w16cid="http://schemas.microsoft.com/office/word/2016/wordml/cid" xmlns:w16="http://schemas.microsoft.com/office/word/2018/wordml" xmlns:w16sdtdh="http://schemas.microsoft.com/office/word/2020/wordml/sdtdatahash" xmlns:w16se="http://schemas.microsoft.com/office/word/2015/wordml/symex" xmlns:sl="http://schemas.openxmlformats.org/schemaLibrary/2006/main" mc:Ignorable="w14 w15 w16se w16cid w16 w16cex w16sdtdh">
+  <w:view w:val="normal"/>
+  <w:defaultTabStop w:val="720"/>
+  <w:characterSpacingControl w:val="doNotCompress"/>
+  <w:compat>
+    <w:useFELayout/>
+    <w:compatSetting w:name="compatibilityMode" w:uri="http://schemas.microsoft.com/office/word" w:val="15"/>
+    <w:compatSetting w:name="overrideTableStyleFontSizeAndJustification" w:uri="http://schemas.microsoft.com/office/word" w:val="1"/>
+    <w:compatSetting w:name="enableOpenTypeFeatures" w:uri="http://schemas.microsoft.com/office/word" w:val="1"/>
+    <w:compatSetting w:name="doNotFlipMirrorIndents" w:uri="http://schemas.microsoft.com/office/word" w:val="1"/>
+    <w:compatSetting w:name="differentiateMultirowTableHeaders" w:uri="http://schemas.microsoft.com/office/word" w:val="1"/>
+    <w:compatSetting w:name="useWord2013TrackBottomHyphenation" w:uri="http://schemas.microsoft.com/office/word" w:val="0"/>
+  </w:compat>
+  <w:rsids>
+    <w:rsidRoot w:val="00E81DFB"/>
+    <w:rsid w:val="00A0459D"/>
+    <w:rsid w:val="00E81DFB"/>
+  </w:rsids>
+  <m:mathPr>
+    <m:mathFont m:val="Cambria Math"/>
+    <m:brkBin m:val="before"/>
+    <m:brkBinSub m:val="--"/>
+    <m:smallFrac m:val="0"/>
+    <m:dispDef/>
+    <m:lMargin m:val="0"/>
+    <m:rMargin m:val="0"/>
+    <m:defJc m:val="centerGroup"/>
+    <m:wrapIndent m:val="1440"/>
+    <m:intLim m:val="subSup"/>
+    <m:naryLim m:val="undOvr"/>
+  </m:mathPr>
+  <w:themeFontLang w:val="en-GB"/>
+  <w:clrSchemeMapping w:bg1="light1" w:t1="dark1" w:bg2="light2" w:t2="dark2" w:accent1="accent1" w:accent2="accent2" w:accent3="accent3" w:accent4="accent4" w:accent5="accent5" w:accent6="accent6" w:hyperlink="hyperlink" w:followedHyperlink="followedHyperlink"/>
+  <w:decimalSymbol w:val="."/>
+  <w:listSeparator w:val=","/>
+  <w15:chartTrackingRefBased/>
+</w:settings>
+</file>
+
+<file path=word/glossary/styles.xml><?xml version="1.0" encoding="utf-8"?>
+<w:styles xmlns:mc="http://schemas.openxmlformats.org/markup-compatibility/2006" xmlns:r="http://schemas.openxmlformats.org/officeDocument/2006/relationships" xmlns:w="http://schemas.openxmlformats.org/wordprocessingml/2006/main" xmlns:w14="http://schemas.microsoft.com/office/word/2010/wordml" xmlns:w15="http://schemas.microsoft.com/office/word/2012/wordml" xmlns:w16cex="http://schemas.microsoft.com/office/word/2018/wordml/cex" xmlns:w16cid="http://schemas.microsoft.com/office/word/2016/wordml/cid" xmlns:w16="http://schemas.microsoft.com/office/word/2018/wordml" xmlns:w16sdtdh="http://schemas.microsoft.com/office/word/2020/wordml/sdtdatahash" xmlns:w16se="http://schemas.microsoft.com/office/word/2015/wordml/symex" mc:Ignorable="w14 w15 w16se w16cid w16 w16cex w16sdtdh">
+  <w:docDefaults>
+    <w:rPrDefault>
+      <w:rPr>
+        <w:rFonts w:asciiTheme="minorHAnsi" w:eastAsiaTheme="minorEastAsia" w:hAnsiTheme="minorHAnsi" w:cstheme="minorBidi"/>
+        <w:sz w:val="22"/>
+        <w:szCs w:val="22"/>
+        <w:lang w:val="en-GB" w:eastAsia="en-GB" w:bidi="ar-SA"/>
+      </w:rPr>
+    </w:rPrDefault>
+    <w:pPrDefault>
+      <w:pPr>
+        <w:spacing w:after="160" w:line="259" w:lineRule="auto"/>
+      </w:pPr>
+    </w:pPrDefault>
+  </w:docDefaults>
+  <w:latentStyles w:defLockedState="0" w:defUIPriority="99" w:defSemiHidden="0" w:defUnhideWhenUsed="0" w:defQFormat="0" w:count="376">
+    <w:lsdException w:name="Normal" w:uiPriority="0" w:qFormat="1"/>
+    <w:lsdException w:name="heading 1" w:uiPriority="9" w:qFormat="1"/>
+    <w:lsdException w:name="heading 2" w:semiHidden="1" w:uiPriority="9" w:unhideWhenUsed="1" w:qFormat="1"/>
+    <w:lsdException w:name="heading 3" w:semiHidden="1" w:uiPriority="9" w:unhideWhenUsed="1" w:qFormat="1"/>
+    <w:lsdException w:name="heading 4" w:semiHidden="1" w:uiPriority="9" w:unhideWhenUsed="1" w:qFormat="1"/>
+    <w:lsdException w:name="heading 5" w:semiHidden="1" w:uiPriority="9" w:unhideWhenUsed="1" w:qFormat="1"/>
+    <w:lsdException w:name="heading 6" w:semiHidden="1" w:uiPriority="9" w:unhideWhenUsed="1" w:qFormat="1"/>
+    <w:lsdException w:name="heading 7" w:semiHidden="1" w:uiPriority="9" w:unhideWhenUsed="1" w:qFormat="1"/>
+    <w:lsdException w:name="heading 8" w:semiHidden="1" w:uiPriority="9" w:unhideWhenUsed="1" w:qFormat="1"/>
+    <w:lsdException w:name="heading 9" w:semiHidden="1" w:uiPriority="9" w:unhideWhenUsed="1" w:qFormat="1"/>
+    <w:lsdException w:name="index 1" w:semiHidden="1" w:unhideWhenUsed="1"/>
+    <w:lsdException w:name="index 2" w:semiHidden="1" w:unhideWhenUsed="1"/>
+    <w:lsdException w:name="index 3" w:semiHidden="1" w:unhideWhenUsed="1"/>
+    <w:lsdException w:name="index 4" w:semiHidden="1" w:unhideWhenUsed="1"/>
+    <w:lsdException w:name="index 5" w:semiHidden="1" w:unhideWhenUsed="1"/>
+    <w:lsdException w:name="index 6" w:semiHidden="1" w:unhideWhenUsed="1"/>
+    <w:lsdException w:name="index 7" w:semiHidden="1" w:unhideWhenUsed="1"/>
+    <w:lsdException w:name="index 8" w:semiHidden="1" w:unhideWhenUsed="1"/>
+    <w:lsdException w:name="index 9" w:semiHidden="1" w:unhideWhenUsed="1"/>
+    <w:lsdException w:name="toc 1" w:semiHidden="1" w:uiPriority="39" w:unhideWhenUsed="1"/>
+    <w:lsdException w:name="toc 2" w:semiHidden="1" w:uiPriority="39" w:unhideWhenUsed="1"/>
+    <w:lsdException w:name="toc 3" w:semiHidden="1" w:uiPriority="39" w:unhideWhenUsed="1"/>
+    <w:lsdException w:name="toc 4" w:semiHidden="1" w:uiPriority="39" w:unhideWhenUsed="1"/>
+    <w:lsdException w:name="toc 5" w:semiHidden="1" w:uiPriority="39" w:unhideWhenUsed="1"/>
+    <w:lsdException w:name="toc 6" w:semiHidden="1" w:uiPriority="39" w:unhideWhenUsed="1"/>
+    <w:lsdException w:name="toc 7" w:semiHidden="1" w:uiPriority="39" w:unhideWhenUsed="1"/>
+    <w:lsdException w:name="toc 8" w:semiHidden="1" w:uiPriority="39" w:unhideWhenUsed="1"/>
+    <w:lsdException w:name="toc 9" w:semiHidden="1" w:uiPriority="39" w:unhideWhenUsed="1"/>
+    <w:lsdException w:name="Normal Indent" w:semiHidden="1" w:unhideWhenUsed="1"/>
+    <w:lsdException w:name="footnote text" w:semiHidden="1" w:unhideWhenUsed="1"/>
+    <w:lsdException w:name="annotation text" w:semiHidden="1" w:unhideWhenUsed="1"/>
+    <w:lsdException w:name="header" w:semiHidden="1" w:unhideWhenUsed="1"/>
+    <w:lsdException w:name="footer" w:semiHidden="1" w:unhideWhenUsed="1"/>
+    <w:lsdException w:name="index heading" w:semiHidden="1" w:unhideWhenUsed="1"/>
+    <w:lsdException w:name="caption" w:semiHidden="1" w:uiPriority="35" w:unhideWhenUsed="1" w:qFormat="1"/>
+    <w:lsdException w:name="table of figures" w:semiHidden="1" w:unhideWhenUsed="1"/>
+    <w:lsdException w:name="envelope address" w:semiHidden="1" w:unhideWhenUsed="1"/>
+    <w:lsdException w:name="envelope return" w:semiHidden="1" w:unhideWhenUsed="1"/>
+    <w:lsdException w:name="footnote reference" w:semiHidden="1" w:unhideWhenUsed="1"/>
+    <w:lsdException w:name="annotation reference" w:semiHidden="1" w:unhideWhenUsed="1"/>
+    <w:lsdException w:name="line number" w:semiHidden="1" w:unhideWhenUsed="1"/>
+    <w:lsdException w:name="page number" w:semiHidden="1" w:unhideWhenUsed="1"/>
+    <w:lsdException w:name="endnote reference" w:semiHidden="1" w:unhideWhenUsed="1"/>
+    <w:lsdException w:name="endnote text" w:semiHidden="1" w:unhideWhenUsed="1"/>
+    <w:lsdException w:name="table of authorities" w:semiHidden="1" w:unhideWhenUsed="1"/>
+    <w:lsdException w:name="macro" w:semiHidden="1" w:unhideWhenUsed="1"/>
+    <w:lsdException w:name="toa heading" w:semiHidden="1" w:unhideWhenUsed="1"/>
+    <w:lsdException w:name="List" w:semiHidden="1" w:unhideWhenUsed="1"/>
+    <w:lsdException w:name="List Bullet" w:semiHidden="1" w:unhideWhenUsed="1"/>
+    <w:lsdException w:name="List Number" w:semiHidden="1" w:unhideWhenUsed="1"/>
+    <w:lsdException w:name="List 2" w:semiHidden="1" w:unhideWhenUsed="1"/>
+    <w:lsdException w:name="List 3" w:semiHidden="1" w:unhideWhenUsed="1"/>
+    <w:lsdException w:name="List 4" w:semiHidden="1" w:unhideWhenUsed="1"/>
+    <w:lsdException w:name="List 5" w:semiHidden="1" w:unhideWhenUsed="1"/>
+    <w:lsdException w:name="List Bullet 2" w:semiHidden="1" w:unhideWhenUsed="1"/>
+    <w:lsdException w:name="List Bullet 3" w:semiHidden="1" w:unhideWhenUsed="1"/>
+    <w:lsdException w:name="List Bullet 4" w:semiHidden="1" w:unhideWhenUsed="1"/>
+    <w:lsdException w:name="List Bullet 5" w:semiHidden="1" w:unhideWhenUsed="1"/>
+    <w:lsdException w:name="List Number 2" w:semiHidden="1" w:unhideWhenUsed="1"/>
+    <w:lsdException w:name="List Number 3" w:semiHidden="1" w:unhideWhenUsed="1"/>
+    <w:lsdException w:name="List Number 4" w:semiHidden="1" w:unhideWhenUsed="1"/>
+    <w:lsdException w:name="List Number 5" w:semiHidden="1" w:unhideWhenUsed="1"/>
+    <w:lsdException w:name="Title" w:uiPriority="10" w:qFormat="1"/>
+    <w:lsdException w:name="Closing" w:semiHidden="1" w:unhideWhenUsed="1"/>
+    <w:lsdException w:name="Signature" w:semiHidden="1" w:unhideWhenUsed="1"/>
+    <w:lsdException w:name="Default Paragraph Font" w:semiHidden="1" w:uiPriority="1" w:unhideWhenUsed="1"/>
+    <w:lsdException w:name="Body Text" w:semiHidden="1" w:unhideWhenUsed="1"/>
+    <w:lsdException w:name="Body Text Indent" w:semiHidden="1" w:unhideWhenUsed="1"/>
+    <w:lsdException w:name="List Continue" w:semiHidden="1" w:unhideWhenUsed="1"/>
+    <w:lsdException w:name="List Continue 2" w:semiHidden="1" w:unhideWhenUsed="1"/>
+    <w:lsdException w:name="List Continue 3" w:semiHidden="1" w:unhideWhenUsed="1"/>
+    <w:lsdException w:name="List Continue 4" w:semiHidden="1" w:unhideWhenUsed="1"/>
+    <w:lsdException w:name="List Continue 5" w:semiHidden="1" w:unhideWhenUsed="1"/>
+    <w:lsdException w:name="Message Header" w:semiHidden="1" w:unhideWhenUsed="1"/>
+    <w:lsdException w:name="Subtitle" w:uiPriority="11" w:qFormat="1"/>
+    <w:lsdException w:name="Salutation" w:semiHidden="1" w:unhideWhenUsed="1"/>
+    <w:lsdException w:name="Date" w:semiHidden="1" w:unhideWhenUsed="1"/>
+    <w:lsdException w:name="Body Text First Indent" w:semiHidden="1" w:unhideWhenUsed="1"/>
+    <w:lsdException w:name="Body Text First Indent 2" w:semiHidden="1" w:unhideWhenUsed="1"/>
+    <w:lsdException w:name="Note Heading" w:semiHidden="1" w:unhideWhenUsed="1"/>
+    <w:lsdException w:name="Body Text 2" w:semiHidden="1" w:unhideWhenUsed="1"/>
+    <w:lsdException w:name="Body Text 3" w:semiHidden="1" w:unhideWhenUsed="1"/>
+    <w:lsdException w:name="Body Text Indent 2" w:semiHidden="1" w:unhideWhenUsed="1"/>
+    <w:lsdException w:name="Body Text Indent 3" w:semiHidden="1" w:unhideWhenUsed="1"/>
+    <w:lsdException w:name="Block Text" w:semiHidden="1" w:unhideWhenUsed="1"/>
+    <w:lsdException w:name="Hyperlink" w:semiHidden="1" w:unhideWhenUsed="1"/>
+    <w:lsdException w:name="FollowedHyperlink" w:semiHidden="1" w:unhideWhenUsed="1"/>
+    <w:lsdException w:name="Strong" w:uiPriority="22" w:qFormat="1"/>
+    <w:lsdException w:name="Emphasis" w:uiPriority="20" w:qFormat="1"/>
+    <w:lsdException w:name="Document Map" w:semiHidden="1" w:unhideWhenUsed="1"/>
+    <w:lsdException w:name="Plain Text" w:semiHidden="1" w:unhideWhenUsed="1"/>
+    <w:lsdException w:name="E-mail Signature" w:semiHidden="1" w:unhideWhenUsed="1"/>
+    <w:lsdException w:name="HTML Top of Form" w:semiHidden="1" w:unhideWhenUsed="1"/>
+    <w:lsdException w:name="HTML Bottom of Form" w:semiHidden="1" w:unhideWhenUsed="1"/>
+    <w:lsdException w:name="Normal (Web)" w:semiHidden="1" w:unhideWhenUsed="1"/>
+    <w:lsdException w:name="HTML Acronym" w:semiHidden="1" w:unhideWhenUsed="1"/>
+    <w:lsdException w:name="HTML Address" w:semiHidden="1" w:unhideWhenUsed="1"/>
+    <w:lsdException w:name="HTML Cite" w:semiHidden="1" w:unhideWhenUsed="1"/>
+    <w:lsdException w:name="HTML Code" w:semiHidden="1" w:unhideWhenUsed="1"/>
+    <w:lsdException w:name="HTML Definition" w:semiHidden="1" w:unhideWhenUsed="1"/>
+    <w:lsdException w:name="HTML Keyboard" w:semiHidden="1" w:unhideWhenUsed="1"/>
+    <w:lsdException w:name="HTML Preformatted" w:semiHidden="1" w:unhideWhenUsed="1"/>
+    <w:lsdException w:name="HTML Sample" w:semiHidden="1" w:unhideWhenUsed="1"/>
+    <w:lsdException w:name="HTML Typewriter" w:semiHidden="1" w:unhideWhenUsed="1"/>
+    <w:lsdException w:name="HTML Variable" w:semiHidden="1" w:unhideWhenUsed="1"/>
+    <w:lsdException w:name="Normal Table" w:semiHidden="1" w:unhideWhenUsed="1"/>
+    <w:lsdException w:name="annotation subject" w:semiHidden="1" w:unhideWhenUsed="1"/>
+    <w:lsdException w:name="No List" w:semiHidden="1" w:unhideWhenUsed="1"/>
+    <w:lsdException w:name="Outline List 1" w:semiHidden="1" w:unhideWhenUsed="1"/>
+    <w:lsdException w:name="Outline List 2" w:semiHidden="1" w:unhideWhenUsed="1"/>
+    <w:lsdException w:name="Outline List 3" w:semiHidden="1" w:unhideWhenUsed="1"/>
+    <w:lsdException w:name="Table Simple 1" w:semiHidden="1" w:unhideWhenUsed="1"/>
+    <w:lsdException w:name="Table Simple 2" w:semiHidden="1" w:unhideWhenUsed="1"/>
+    <w:lsdException w:name="Table Simple 3" w:semiHidden="1" w:unhideWhenUsed="1"/>
+    <w:lsdException w:name="Table Classic 1" w:semiHidden="1" w:unhideWhenUsed="1"/>
+    <w:lsdException w:name="Table Classic 2" w:semiHidden="1" w:unhideWhenUsed="1"/>
+    <w:lsdException w:name="Table Classic 3" w:semiHidden="1" w:unhideWhenUsed="1"/>
+    <w:lsdException w:name="Table Classic 4" w:semiHidden="1" w:unhideWhenUsed="1"/>
+    <w:lsdException w:name="Table Colorful 1" w:semiHidden="1" w:unhideWhenUsed="1"/>
+    <w:lsdException w:name="Table Colorful 2" w:semiHidden="1" w:unhideWhenUsed="1"/>
+    <w:lsdException w:name="Table Colorful 3" w:semiHidden="1" w:unhideWhenUsed="1"/>
+    <w:lsdException w:name="Table Columns 1" w:semiHidden="1" w:unhideWhenUsed="1"/>
+    <w:lsdException w:name="Table Columns 2" w:semiHidden="1" w:unhideWhenUsed="1"/>
+    <w:lsdException w:name="Table Columns 3" w:semiHidden="1" w:unhideWhenUsed="1"/>
+    <w:lsdException w:name="Table Columns 4" w:semiHidden="1" w:unhideWhenUsed="1"/>
+    <w:lsdException w:name="Table Columns 5" w:semiHidden="1" w:unhideWhenUsed="1"/>
+    <w:lsdException w:name="Table Grid 1" w:semiHidden="1" w:unhideWhenUsed="1"/>
+    <w:lsdException w:name="Table Grid 2" w:semiHidden="1" w:unhideWhenUsed="1"/>
+    <w:lsdException w:name="Table Grid 3" w:semiHidden="1" w:unhideWhenUsed="1"/>
+    <w:lsdException w:name="Table Grid 4" w:semiHidden="1" w:unhideWhenUsed="1"/>
+    <w:lsdException w:name="Table Grid 5" w:semiHidden="1" w:unhideWhenUsed="1"/>
+    <w:lsdException w:name="Table Grid 6" w:semiHidden="1" w:unhideWhenUsed="1"/>
+    <w:lsdException w:name="Table Grid 7" w:semiHidden="1" w:unhideWhenUsed="1"/>
+    <w:lsdException w:name="Table Grid 8" w:semiHidden="1" w:unhideWhenUsed="1"/>
+    <w:lsdException w:name="Table List 1" w:semiHidden="1" w:unhideWhenUsed="1"/>
+    <w:lsdException w:name="Table List 2" w:semiHidden="1" w:unhideWhenUsed="1"/>
+    <w:lsdException w:name="Table List 3" w:semiHidden="1" w:unhideWhenUsed="1"/>
+    <w:lsdException w:name="Table List 4" w:semiHidden="1" w:unhideWhenUsed="1"/>
+    <w:lsdException w:name="Table List 5" w:semiHidden="1" w:unhideWhenUsed="1"/>
+    <w:lsdException w:name="Table List 6" w:semiHidden="1" w:unhideWhenUsed="1"/>
+    <w:lsdException w:name="Table List 7" w:semiHidden="1" w:unhideWhenUsed="1"/>
+    <w:lsdException w:name="Table List 8" w:semiHidden="1" w:unhideWhenUsed="1"/>
+    <w:lsdException w:name="Table 3D effects 1" w:semiHidden="1" w:unhideWhenUsed="1"/>
+    <w:lsdException w:name="Table 3D effects 2" w:semiHidden="1" w:unhideWhenUsed="1"/>
+    <w:lsdException w:name="Table 3D effects 3" w:semiHidden="1" w:unhideWhenUsed="1"/>
+    <w:lsdException w:name="Table Contemporary" w:semiHidden="1" w:unhideWhenUsed="1"/>
+    <w:lsdException w:name="Table Elegant" w:semiHidden="1" w:unhideWhenUsed="1"/>
+    <w:lsdException w:name="Table Professional" w:semiHidden="1" w:unhideWhenUsed="1"/>
+    <w:lsdException w:name="Table Subtle 1" w:semiHidden="1" w:unhideWhenUsed="1"/>
+    <w:lsdException w:name="Table Subtle 2" w:semiHidden="1" w:unhideWhenUsed="1"/>
+    <w:lsdException w:name="Table Web 1" w:semiHidden="1" w:unhideWhenUsed="1"/>
+    <w:lsdException w:name="Table Web 2" w:semiHidden="1" w:unhideWhenUsed="1"/>
+    <w:lsdException w:name="Table Web 3" w:semiHidden="1" w:unhideWhenUsed="1"/>
+    <w:lsdException w:name="Balloon Text" w:semiHidden="1" w:unhideWhenUsed="1"/>
+    <w:lsdException w:name="Table Grid" w:uiPriority="39"/>
+    <w:lsdException w:name="Table Theme" w:semiHidden="1" w:unhideWhenUsed="1"/>
+    <w:lsdException w:name="Placeholder Text" w:semiHidden="1"/>
+    <w:lsdException w:name="No Spacing" w:uiPriority="1" w:qFormat="1"/>
+    <w:lsdException w:name="Light Shading" w:uiPriority="60"/>
+    <w:lsdException w:name="Light List" w:uiPriority="61"/>
+    <w:lsdException w:name="Light Grid" w:uiPriority="62"/>
+    <w:lsdException w:name="Medium Shading 1" w:uiPriority="63"/>
+    <w:lsdException w:name="Medium Shading 2" w:uiPriority="64"/>
+    <w:lsdException w:name="Medium List 1" w:uiPriority="65"/>
+    <w:lsdException w:name="Medium List 2" w:uiPriority="66"/>
+    <w:lsdException w:name="Medium Grid 1" w:uiPriority="67"/>
+    <w:lsdException w:name="Medium Grid 2" w:uiPriority="68"/>
+    <w:lsdException w:name="Medium Grid 3" w:uiPriority="69"/>
+    <w:lsdException w:name="Dark List" w:uiPriority="70"/>
+    <w:lsdException w:name="Colorful Shading" w:uiPriority="71"/>
+    <w:lsdException w:name="Colorful List" w:uiPriority="72"/>
+    <w:lsdException w:name="Colorful Grid" w:uiPriority="73"/>
+    <w:lsdException w:name="Light Shading Accent 1" w:uiPriority="60"/>
+    <w:lsdException w:name="Light List Accent 1" w:uiPriority="61"/>
+    <w:lsdException w:name="Light Grid Accent 1" w:uiPriority="62"/>
+    <w:lsdException w:name="Medium Shading 1 Accent 1" w:uiPriority="63"/>
+    <w:lsdException w:name="Medium Shading 2 Accent 1" w:uiPriority="64"/>
+    <w:lsdException w:name="Medium List 1 Accent 1" w:uiPriority="65"/>
+    <w:lsdException w:name="Revision" w:semiHidden="1"/>
+    <w:lsdException w:name="List Paragraph" w:uiPriority="34" w:qFormat="1"/>
+    <w:lsdException w:name="Quote" w:uiPriority="29" w:qFormat="1"/>
+    <w:lsdException w:name="Intense Quote" w:uiPriority="30" w:qFormat="1"/>
+    <w:lsdException w:name="Medium List 2 Accent 1" w:uiPriority="66"/>
+    <w:lsdException w:name="Medium Grid 1 Accent 1" w:uiPriority="67"/>
+    <w:lsdException w:name="Medium Grid 2 Accent 1" w:uiPriority="68"/>
+    <w:lsdException w:name="Medium Grid 3 Accent 1" w:uiPriority="69"/>
+    <w:lsdException w:name="Dark List Accent 1" w:uiPriority="70"/>
+    <w:lsdException w:name="Colorful Shading Accent 1" w:uiPriority="71"/>
+    <w:lsdException w:name="Colorful List Accent 1" w:uiPriority="72"/>
+    <w:lsdException w:name="Colorful Grid Accent 1" w:uiPriority="73"/>
+    <w:lsdException w:name="Light Shading Accent 2" w:uiPriority="60"/>
+    <w:lsdException w:name="Light List Accent 2" w:uiPriority="61"/>
+    <w:lsdException w:name="Light Grid Accent 2" w:uiPriority="62"/>
+    <w:lsdException w:name="Medium Shading 1 Accent 2" w:uiPriority="63"/>
+    <w:lsdException w:name="Medium Shading 2 Accent 2" w:uiPriority="64"/>
+    <w:lsdException w:name="Medium List 1 Accent 2" w:uiPriority="65"/>
+    <w:lsdException w:name="Medium List 2 Accent 2" w:uiPriority="66"/>
+    <w:lsdException w:name="Medium Grid 1 Accent 2" w:uiPriority="67"/>
+    <w:lsdException w:name="Medium Grid 2 Accent 2" w:uiPriority="68"/>
+    <w:lsdException w:name="Medium Grid 3 Accent 2" w:uiPriority="69"/>
+    <w:lsdException w:name="Dark List Accent 2" w:uiPriority="70"/>
+    <w:lsdException w:name="Colorful Shading Accent 2" w:uiPriority="71"/>
+    <w:lsdException w:name="Colorful List Accent 2" w:uiPriority="72"/>
+    <w:lsdException w:name="Colorful Grid Accent 2" w:uiPriority="73"/>
+    <w:lsdException w:name="Light Shading Accent 3" w:uiPriority="60"/>
+    <w:lsdException w:name="Light List Accent 3" w:uiPriority="61"/>
+    <w:lsdException w:name="Light Grid Accent 3" w:uiPriority="62"/>
+    <w:lsdException w:name="Medium Shading 1 Accent 3" w:uiPriority="63"/>
+    <w:lsdException w:name="Medium Shading 2 Accent 3" w:uiPriority="64"/>
+    <w:lsdException w:name="Medium List 1 Accent 3" w:uiPriority="65"/>
+    <w:lsdException w:name="Medium List 2 Accent 3" w:uiPriority="66"/>
+    <w:lsdException w:name="Medium Grid 1 Accent 3" w:uiPriority="67"/>
+    <w:lsdException w:name="Medium Grid 2 Accent 3" w:uiPriority="68"/>
+    <w:lsdException w:name="Medium Grid 3 Accent 3" w:uiPriority="69"/>
+    <w:lsdException w:name="Dark List Accent 3" w:uiPriority="70"/>
+    <w:lsdException w:name="Colorful Shading Accent 3" w:uiPriority="71"/>
+    <w:lsdException w:name="Colorful List Accent 3" w:uiPriority="72"/>
+    <w:lsdException w:name="Colorful Grid Accent 3" w:uiPriority="73"/>
+    <w:lsdException w:name="Light Shading Accent 4" w:uiPriority="60"/>
+    <w:lsdException w:name="Light List Accent 4" w:uiPriority="61"/>
+    <w:lsdException w:name="Light Grid Accent 4" w:uiPriority="62"/>
+    <w:lsdException w:name="Medium Shading 1 Accent 4" w:uiPriority="63"/>
+    <w:lsdException w:name="Medium Shading 2 Accent 4" w:uiPriority="64"/>
+    <w:lsdException w:name="Medium List 1 Accent 4" w:uiPriority="65"/>
+    <w:lsdException w:name="Medium List 2 Accent 4" w:uiPriority="66"/>
+    <w:lsdException w:name="Medium Grid 1 Accent 4" w:uiPriority="67"/>
+    <w:lsdException w:name="Medium Grid 2 Accent 4" w:uiPriority="68"/>
+    <w:lsdException w:name="Medium Grid 3 Accent 4" w:uiPriority="69"/>
+    <w:lsdException w:name="Dark List Accent 4" w:uiPriority="70"/>
+    <w:lsdException w:name="Colorful Shading Accent 4" w:uiPriority="71"/>
+    <w:lsdException w:name="Colorful List Accent 4" w:uiPriority="72"/>
+    <w:lsdException w:name="Colorful Grid Accent 4" w:uiPriority="73"/>
+    <w:lsdException w:name="Light Shading Accent 5" w:uiPriority="60"/>
+    <w:lsdException w:name="Light List Accent 5" w:uiPriority="61"/>
+    <w:lsdException w:name="Light Grid Accent 5" w:uiPriority="62"/>
+    <w:lsdException w:name="Medium Shading 1 Accent 5" w:uiPriority="63"/>
+    <w:lsdException w:name="Medium Shading 2 Accent 5" w:uiPriority="64"/>
+    <w:lsdException w:name="Medium List 1 Accent 5" w:uiPriority="65"/>
+    <w:lsdException w:name="Medium List 2 Accent 5" w:uiPriority="66"/>
+    <w:lsdException w:name="Medium Grid 1 Accent 5" w:uiPriority="67"/>
+    <w:lsdException w:name="Medium Grid 2 Accent 5" w:uiPriority="68"/>
+    <w:lsdException w:name="Medium Grid 3 Accent 5" w:uiPriority="69"/>
+    <w:lsdException w:name="Dark List Accent 5" w:uiPriority="70"/>
+    <w:lsdException w:name="Colorful Shading Accent 5" w:uiPriority="71"/>
+    <w:lsdException w:name="Colorful List Accent 5" w:uiPriority="72"/>
+    <w:lsdException w:name="Colorful Grid Accent 5" w:uiPriority="73"/>
+    <w:lsdException w:name="Light Shading Accent 6" w:uiPriority="60"/>
+    <w:lsdException w:name="Light List Accent 6" w:uiPriority="61"/>
+    <w:lsdException w:name="Light Grid Accent 6" w:uiPriority="62"/>
+    <w:lsdException w:name="Medium Shading 1 Accent 6" w:uiPriority="63"/>
+    <w:lsdException w:name="Medium Shading 2 Accent 6" w:uiPriority="64"/>
+    <w:lsdException w:name="Medium List 1 Accent 6" w:uiPriority="65"/>
+    <w:lsdException w:name="Medium List 2 Accent 6" w:uiPriority="66"/>
+    <w:lsdException w:name="Medium Grid 1 Accent 6" w:uiPriority="67"/>
+    <w:lsdException w:name="Medium Grid 2 Accent 6" w:uiPriority="68"/>
+    <w:lsdException w:name="Medium Grid 3 Accent 6" w:uiPriority="69"/>
+    <w:lsdException w:name="Dark List Accent 6" w:uiPriority="70"/>
+    <w:lsdException w:name="Colorful Shading Accent 6" w:uiPriority="71"/>
+    <w:lsdException w:name="Colorful List Accent 6" w:uiPriority="72"/>
+    <w:lsdException w:name="Colorful Grid Accent 6" w:uiPriority="73"/>
+    <w:lsdException w:name="Subtle Emphasis" w:uiPriority="19" w:qFormat="1"/>
+    <w:lsdException w:name="Intense Emphasis" w:uiPriority="21" w:qFormat="1"/>
+    <w:lsdException w:name="Subtle Reference" w:uiPriority="31" w:qFormat="1"/>
+    <w:lsdException w:name="Intense Reference" w:uiPriority="32" w:qFormat="1"/>
+    <w:lsdException w:name="Book Title" w:uiPriority="33" w:qFormat="1"/>
+    <w:lsdException w:name="Bibliography" w:semiHidden="1" w:uiPriority="37" w:unhideWhenUsed="1"/>
+    <w:lsdException w:name="TOC Heading" w:semiHidden="1" w:uiPriority="39" w:unhideWhenUsed="1" w:qFormat="1"/>
+    <w:lsdException w:name="Plain Table 1" w:uiPriority="41"/>
+    <w:lsdException w:name="Plain Table 2" w:uiPriority="42"/>
+    <w:lsdException w:name="Plain Table 3" w:uiPriority="43"/>
+    <w:lsdException w:name="Plain Table 4" w:uiPriority="44"/>
+    <w:lsdException w:name="Plain Table 5" w:uiPriority="45"/>
+    <w:lsdException w:name="Grid Table Light" w:uiPriority="40"/>
+    <w:lsdException w:name="Grid Table 1 Light" w:uiPriority="46"/>
+    <w:lsdException w:name="Grid Table 2" w:uiPriority="47"/>
+    <w:lsdException w:name="Grid Table 3" w:uiPriority="48"/>
+    <w:lsdException w:name="Grid Table 4" w:uiPriority="49"/>
+    <w:lsdException w:name="Grid Table 5 Dark" w:uiPriority="50"/>
+    <w:lsdException w:name="Grid Table 6 Colorful" w:uiPriority="51"/>
+    <w:lsdException w:name="Grid Table 7 Colorful" w:uiPriority="52"/>
+    <w:lsdException w:name="Grid Table 1 Light Accent 1" w:uiPriority="46"/>
+    <w:lsdException w:name="Grid Table 2 Accent 1" w:uiPriority="47"/>
+    <w:lsdException w:name="Grid Table 3 Accent 1" w:uiPriority="48"/>
+    <w:lsdException w:name="Grid Table 4 Accent 1" w:uiPriority="49"/>
+    <w:lsdException w:name="Grid Table 5 Dark Accent 1" w:uiPriority="50"/>
+    <w:lsdException w:name="Grid Table 6 Colorful Accent 1" w:uiPriority="51"/>
+    <w:lsdException w:name="Grid Table 7 Colorful Accent 1" w:uiPriority="52"/>
+    <w:lsdException w:name="Grid Table 1 Light Accent 2" w:uiPriority="46"/>
+    <w:lsdException w:name="Grid Table 2 Accent 2" w:uiPriority="47"/>
+    <w:lsdException w:name="Grid Table 3 Accent 2" w:uiPriority="48"/>
+    <w:lsdException w:name="Grid Table 4 Accent 2" w:uiPriority="49"/>
+    <w:lsdException w:name="Grid Table 5 Dark Accent 2" w:uiPriority="50"/>
+    <w:lsdException w:name="Grid Table 6 Colorful Accent 2" w:uiPriority="51"/>
+    <w:lsdException w:name="Grid Table 7 Colorful Accent 2" w:uiPriority="52"/>
+    <w:lsdException w:name="Grid Table 1 Light Accent 3" w:uiPriority="46"/>
+    <w:lsdException w:name="Grid Table 2 Accent 3" w:uiPriority="47"/>
+    <w:lsdException w:name="Grid Table 3 Accent 3" w:uiPriority="48"/>
+    <w:lsdException w:name="Grid Table 4 Accent 3" w:uiPriority="49"/>
+    <w:lsdException w:name="Grid Table 5 Dark Accent 3" w:uiPriority="50"/>
+    <w:lsdException w:name="Grid Table 6 Colorful Accent 3" w:uiPriority="51"/>
+    <w:lsdException w:name="Grid Table 7 Colorful Accent 3" w:uiPriority="52"/>
+    <w:lsdException w:name="Grid Table 1 Light Accent 4" w:uiPriority="46"/>
+    <w:lsdException w:name="Grid Table 2 Accent 4" w:uiPriority="47"/>
+    <w:lsdException w:name="Grid Table 3 Accent 4" w:uiPriority="48"/>
+    <w:lsdException w:name="Grid Table 4 Accent 4" w:uiPriority="49"/>
+    <w:lsdException w:name="Grid Table 5 Dark Accent 4" w:uiPriority="50"/>
+    <w:lsdException w:name="Grid Table 6 Colorful Accent 4" w:uiPriority="51"/>
+    <w:lsdException w:name="Grid Table 7 Colorful Accent 4" w:uiPriority="52"/>
+    <w:lsdException w:name="Grid Table 1 Light Accent 5" w:uiPriority="46"/>
+    <w:lsdException w:name="Grid Table 2 Accent 5" w:uiPriority="47"/>
+    <w:lsdException w:name="Grid Table 3 Accent 5" w:uiPriority="48"/>
+    <w:lsdException w:name="Grid Table 4 Accent 5" w:uiPriority="49"/>
+    <w:lsdException w:name="Grid Table 5 Dark Accent 5" w:uiPriority="50"/>
+    <w:lsdException w:name="Grid Table 6 Colorful Accent 5" w:uiPriority="51"/>
+    <w:lsdException w:name="Grid Table 7 Colorful Accent 5" w:uiPriority="52"/>
+    <w:lsdException w:name="Grid Table 1 Light Accent 6" w:uiPriority="46"/>
+    <w:lsdException w:name="Grid Table 2 Accent 6" w:uiPriority="47"/>
+    <w:lsdException w:name="Grid Table 3 Accent 6" w:uiPriority="48"/>
+    <w:lsdException w:name="Grid Table 4 Accent 6" w:uiPriority="49"/>
+    <w:lsdException w:name="Grid Table 5 Dark Accent 6" w:uiPriority="50"/>
+    <w:lsdException w:name="Grid Table 6 Colorful Accent 6" w:uiPriority="51"/>
+    <w:lsdException w:name="Grid Table 7 Colorful Accent 6" w:uiPriority="52"/>
+    <w:lsdException w:name="List Table 1 Light" w:uiPriority="46"/>
+    <w:lsdException w:name="List Table 2" w:uiPriority="47"/>
+    <w:lsdException w:name="List Table 3" w:uiPriority="48"/>
+    <w:lsdException w:name="List Table 4" w:uiPriority="49"/>
+    <w:lsdException w:name="List Table 5 Dark" w:uiPriority="50"/>
+    <w:lsdException w:name="List Table 6 Colorful" w:uiPriority="51"/>
+    <w:lsdException w:name="List Table 7 Colorful" w:uiPriority="52"/>
+    <w:lsdException w:name="List Table 1 Light Accent 1" w:uiPriority="46"/>
+    <w:lsdException w:name="List Table 2 Accent 1" w:uiPriority="47"/>
+    <w:lsdException w:name="List Table 3 Accent 1" w:uiPriority="48"/>
+    <w:lsdException w:name="List Table 4 Accent 1" w:uiPriority="49"/>
+    <w:lsdException w:name="List Table 5 Dark Accent 1" w:uiPriority="50"/>
+    <w:lsdException w:name="List Table 6 Colorful Accent 1" w:uiPriority="51"/>
+    <w:lsdException w:name="List Table 7 Colorful Accent 1" w:uiPriority="52"/>
+    <w:lsdException w:name="List Table 1 Light Accent 2" w:uiPriority="46"/>
+    <w:lsdException w:name="List Table 2 Accent 2" w:uiPriority="47"/>
+    <w:lsdException w:name="List Table 3 Accent 2" w:uiPriority="48"/>
+    <w:lsdException w:name="List Table 4 Accent 2" w:uiPriority="49"/>
+    <w:lsdException w:name="List Table 5 Dark Accent 2" w:uiPriority="50"/>
+    <w:lsdException w:name="List Table 6 Colorful Accent 2" w:uiPriority="51"/>
+    <w:lsdException w:name="List Table 7 Colorful Accent 2" w:uiPriority="52"/>
+    <w:lsdException w:name="List Table 1 Light Accent 3" w:uiPriority="46"/>
+    <w:lsdException w:name="List Table 2 Accent 3" w:uiPriority="47"/>
+    <w:lsdException w:name="List Table 3 Accent 3" w:uiPriority="48"/>
+    <w:lsdException w:name="List Table 4 Accent 3" w:uiPriority="49"/>
+    <w:lsdException w:name="List Table 5 Dark Accent 3" w:uiPriority="50"/>
+    <w:lsdException w:name="List Table 6 Colorful Accent 3" w:uiPriority="51"/>
+    <w:lsdException w:name="List Table 7 Colorful Accent 3" w:uiPriority="52"/>
+    <w:lsdException w:name="List Table 1 Light Accent 4" w:uiPriority="46"/>
+    <w:lsdException w:name="List Table 2 Accent 4" w:uiPriority="47"/>
+    <w:lsdException w:name="List Table 3 Accent 4" w:uiPriority="48"/>
+    <w:lsdException w:name="List Table 4 Accent 4" w:uiPriority="49"/>
+    <w:lsdException w:name="List Table 5 Dark Accent 4" w:uiPriority="50"/>
+    <w:lsdException w:name="List Table 6 Colorful Accent 4" w:uiPriority="51"/>
+    <w:lsdException w:name="List Table 7 Colorful Accent 4" w:uiPriority="52"/>
+    <w:lsdException w:name="List Table 1 Light Accent 5" w:uiPriority="46"/>
+    <w:lsdException w:name="List Table 2 Accent 5" w:uiPriority="47"/>
+    <w:lsdException w:name="List Table 3 Accent 5" w:uiPriority="48"/>
+    <w:lsdException w:name="List Table 4 Accent 5" w:uiPriority="49"/>
+    <w:lsdException w:name="List Table 5 Dark Accent 5" w:uiPriority="50"/>
+    <w:lsdException w:name="List Table 6 Colorful Accent 5" w:uiPriority="51"/>
+    <w:lsdException w:name="List Table 7 Colorful Accent 5" w:uiPriority="52"/>
+    <w:lsdException w:name="List Table 1 Light Accent 6" w:uiPriority="46"/>
+    <w:lsdException w:name="List Table 2 Accent 6" w:uiPriority="47"/>
+    <w:lsdException w:name="List Table 3 Accent 6" w:uiPriority="48"/>
+    <w:lsdException w:name="List Table 4 Accent 6" w:uiPriority="49"/>
+    <w:lsdException w:name="List Table 5 Dark Accent 6" w:uiPriority="50"/>
+    <w:lsdException w:name="List Table 6 Colorful Accent 6" w:uiPriority="51"/>
+    <w:lsdException w:name="List Table 7 Colorful Accent 6" w:uiPriority="52"/>
+    <w:lsdException w:name="Mention" w:semiHidden="1" w:unhideWhenUsed="1"/>
+    <w:lsdException w:name="Smart Hyperlink" w:semiHidden="1" w:unhideWhenUsed="1"/>
+    <w:lsdException w:name="Hashtag" w:semiHidden="1" w:unhideWhenUsed="1"/>
+    <w:lsdException w:name="Unresolved Mention" w:semiHidden="1" w:unhideWhenUsed="1"/>
+    <w:lsdException w:name="Smart Link" w:semiHidden="1" w:unhideWhenUsed="1"/>
+  </w:latentStyles>
+  <w:style w:type="paragraph" w:default="1" w:styleId="Normal">
+    <w:name w:val="Normal"/>
+    <w:qFormat/>
+  </w:style>
+  <w:style w:type="character" w:default="1" w:styleId="DefaultParagraphFont">
+    <w:name w:val="Default Paragraph Font"/>
+    <w:uiPriority w:val="1"/>
+    <w:semiHidden/>
+    <w:unhideWhenUsed/>
+  </w:style>
+  <w:style w:type="table" w:default="1" w:styleId="TableNormal">
+    <w:name w:val="Normal Table"/>
+    <w:uiPriority w:val="99"/>
+    <w:semiHidden/>
+    <w:unhideWhenUsed/>
+    <w:tblPr>
+      <w:tblInd w:w="0" w:type="dxa"/>
+      <w:tblCellMar>
+        <w:top w:w="0" w:type="dxa"/>
+        <w:left w:w="108" w:type="dxa"/>
+        <w:bottom w:w="0" w:type="dxa"/>
+        <w:right w:w="108" w:type="dxa"/>
+      </w:tblCellMar>
+    </w:tblPr>
+  </w:style>
+  <w:style w:type="numbering" w:default="1" w:styleId="NoList">
+    <w:name w:val="No List"/>
+    <w:uiPriority w:val="99"/>
+    <w:semiHidden/>
+    <w:unhideWhenUsed/>
+  </w:style>
+  <w:style w:type="character" w:styleId="PlaceholderText">
+    <w:name w:val="Placeholder Text"/>
+    <w:basedOn w:val="DefaultParagraphFont"/>
+    <w:uiPriority w:val="99"/>
+    <w:semiHidden/>
+    <w:rsid w:val="00E81DFB"/>
+    <w:rPr>
+      <w:color w:val="808080"/>
+    </w:rPr>
+  </w:style>
+</w:styles>
+</file>
+
+<file path=word/glossary/webSettings.xml><?xml version="1.0" encoding="utf-8"?>
+<w:webSettings xmlns:mc="http://schemas.openxmlformats.org/markup-compatibility/2006" xmlns:r="http://schemas.openxmlformats.org/officeDocument/2006/relationships" xmlns:w="http://schemas.openxmlformats.org/wordprocessingml/2006/main" xmlns:w14="http://schemas.microsoft.com/office/word/2010/wordml" xmlns:w15="http://schemas.microsoft.com/office/word/2012/wordml" xmlns:w16cex="http://schemas.microsoft.com/office/word/2018/wordml/cex" xmlns:w16cid="http://schemas.microsoft.com/office/word/2016/wordml/cid" xmlns:w16="http://schemas.microsoft.com/office/word/2018/wordml" xmlns:w16sdtdh="http://schemas.microsoft.com/office/word/2020/wordml/sdtdatahash" xmlns:w16se="http://schemas.microsoft.com/office/word/2015/wordml/symex" mc:Ignorable="w14 w15 w16se w16cid w16 w16cex w16sdtdh">
+  <w:optimizeForBrowser/>
+  <w:allowPNG/>
+</w:webSettings>
+</file>
+
 <file path=word/theme/theme1.xml><?xml version="1.0" encoding="utf-8"?>
 <a:theme xmlns:a="http://schemas.openxmlformats.org/drawingml/2006/main" name="Office Theme">
   <a:themeElements>
@@ -17965,7 +20278,7 @@
     </b:Author>
     <b:Title>Deeplab: Semantic image segmentation with deep convolutional nets, atrous convolution, and fully connected crfs</b:Title>
     <b:Year>2016</b:Year>
-    <b:RefOrder>6</b:RefOrder>
+    <b:RefOrder>9</b:RefOrder>
   </b:Source>
   <b:Source>
     <b:Tag>MHo89</b:Tag>
@@ -17986,13 +20299,76 @@
     <b:Year>1989</b:Year>
     <b:JournalName>Wavelets: Time-Frequency Methods and Phase Space</b:JournalName>
     <b:Pages>289-297</b:Pages>
+    <b:RefOrder>10</b:RefOrder>
+  </b:Source>
+  <b:Source>
+    <b:Tag>Ric57</b:Tag>
+    <b:SourceType>Book</b:SourceType>
+    <b:Guid>{CAD65252-D557-40BB-B886-3226DEF40323}</b:Guid>
+    <b:Author>
+      <b:Author>
+        <b:NameList>
+          <b:Person>
+            <b:Last>Bellman</b:Last>
+            <b:First>Richard</b:First>
+            <b:Middle>E.</b:Middle>
+          </b:Person>
+        </b:NameList>
+      </b:Author>
+    </b:Author>
+    <b:Title>Dynamic Programming</b:Title>
+    <b:Year>1957</b:Year>
+    <b:Publisher>Princeton University Press</b:Publisher>
+    <b:RefOrder>6</b:RefOrder>
+  </b:Source>
+  <b:Source>
+    <b:Tag>Haa10</b:Tag>
+    <b:SourceType>JournalArticle</b:SourceType>
+    <b:Guid>{4637F203-369E-4917-BB3A-01825D841F7D}</b:Guid>
+    <b:Author>
+      <b:Author>
+        <b:NameList>
+          <b:Person>
+            <b:Last>Haar</b:Last>
+            <b:First>Alfréd</b:First>
+          </b:Person>
+        </b:NameList>
+      </b:Author>
+    </b:Author>
+    <b:Title>Zur Theorie der orthogonalen Funktionensysteme</b:Title>
+    <b:JournalName>Mathematische Annalen</b:JournalName>
+    <b:Year>1910</b:Year>
+    <b:Pages>331-371</b:Pages>
+    <b:Volume>69</b:Volume>
+    <b:Issue>3</b:Issue>
+    <b:BookTitle>Mathematische Annalen</b:BookTitle>
     <b:RefOrder>7</b:RefOrder>
+  </b:Source>
+  <b:Source>
+    <b:Tag>Pau01</b:Tag>
+    <b:SourceType>ConferenceProceedings</b:SourceType>
+    <b:Guid>{96CA13FC-9324-411C-98BB-60C55F4877F5}</b:Guid>
+    <b:Author>
+      <b:Author>
+        <b:NameList>
+          <b:Person>
+            <b:Last>Paul Viola</b:Last>
+            <b:First>Michael</b:First>
+            <b:Middle>Jones</b:Middle>
+          </b:Person>
+        </b:NameList>
+      </b:Author>
+    </b:Author>
+    <b:Title>Rapid Object Detection using a Boosted Cascade of Simple</b:Title>
+    <b:Year>2001</b:Year>
+    <b:ConferenceName>Computer Vision and Pattern Recognition</b:ConferenceName>
+    <b:RefOrder>8</b:RefOrder>
   </b:Source>
 </b:Sources>
 </file>
 
 <file path=customXml/itemProps1.xml><?xml version="1.0" encoding="utf-8"?>
-<ds:datastoreItem xmlns:ds="http://schemas.openxmlformats.org/officeDocument/2006/customXml" ds:itemID="{A15AAAE6-5257-4C09-BE63-95C25B18BF2D}">
+<ds:datastoreItem xmlns:ds="http://schemas.openxmlformats.org/officeDocument/2006/customXml" ds:itemID="{284C7F39-DE7E-41E1-915B-84DFBB93E3D7}">
   <ds:schemaRefs>
     <ds:schemaRef ds:uri="http://schemas.openxmlformats.org/officeDocument/2006/bibliography"/>
   </ds:schemaRefs>

</xml_diff>